<commit_message>
chore: newman testou endpoints refresh, logout, categorias
</commit_message>
<xml_diff>
--- a/batchs mais utilizados.docx
+++ b/batchs mais utilizados.docx
@@ -2,6 +2,95 @@
 <file path=word/document.xml><?xml version="1.0" encoding="utf-8"?>
 <w:document xmlns:wpc="http://schemas.microsoft.com/office/word/2010/wordprocessingCanvas" xmlns:cx="http://schemas.microsoft.com/office/drawing/2014/chartex" xmlns:cx1="http://schemas.microsoft.com/office/drawing/2015/9/8/chartex" xmlns:cx2="http://schemas.microsoft.com/office/drawing/2015/10/21/chartex" xmlns:cx3="http://schemas.microsoft.com/office/drawing/2016/5/9/chartex" xmlns:cx4="http://schemas.microsoft.com/office/drawing/2016/5/10/chartex" xmlns:cx5="http://schemas.microsoft.com/office/drawing/2016/5/11/chartex" xmlns:cx6="http://schemas.microsoft.com/office/drawing/2016/5/12/chartex" xmlns:cx7="http://schemas.microsoft.com/office/drawing/2016/5/13/chartex" xmlns:cx8="http://schemas.microsoft.com/office/drawing/2016/5/14/chartex" xmlns:mc="http://schemas.openxmlformats.org/markup-compatibility/2006" xmlns:aink="http://schemas.microsoft.com/office/drawing/2016/ink" xmlns:am3d="http://schemas.microsoft.com/office/drawing/2017/model3d" xmlns:o="urn:schemas-microsoft-com:office:office" xmlns:oel="http://schemas.microsoft.com/office/2019/extlst" xmlns:r="http://schemas.openxmlformats.org/officeDocument/2006/relationships" xmlns:m="http://schemas.openxmlformats.org/officeDocument/2006/math" xmlns:v="urn:schemas-microsoft-com:vml" xmlns:wp14="http://schemas.microsoft.com/office/word/2010/wordprocessingDrawing" xmlns:wp="http://schemas.openxmlformats.org/drawingml/2006/wordprocessingDrawing" xmlns:w10="urn:schemas-microsoft-com:office:word" xmlns:w="http://schemas.openxmlformats.org/wordprocessingml/2006/main" xmlns:w14="http://schemas.microsoft.com/office/word/2010/wordml" xmlns:w15="http://schemas.microsoft.com/office/word/2012/wordml" xmlns:w16cex="http://schemas.microsoft.com/office/word/2018/wordml/cex" xmlns:w16cid="http://schemas.microsoft.com/office/word/2016/wordml/cid" xmlns:w16="http://schemas.microsoft.com/office/word/2018/wordml" xmlns:w16du="http://schemas.microsoft.com/office/word/2023/wordml/word16du" xmlns:w16sdtdh="http://schemas.microsoft.com/office/word/2020/wordml/sdtdatahash" xmlns:w16sdtfl="http://schemas.microsoft.com/office/word/2024/wordml/sdtformatlock" xmlns:w16se="http://schemas.microsoft.com/office/word/2015/wordml/symex" xmlns:wpg="http://schemas.microsoft.com/office/word/2010/wordprocessingGroup" xmlns:wpi="http://schemas.microsoft.com/office/word/2010/wordprocessingInk" xmlns:wne="http://schemas.microsoft.com/office/word/2006/wordml" xmlns:wps="http://schemas.microsoft.com/office/word/2010/wordprocessingShape" mc:Ignorable="w14 w15 w16se w16cid w16 w16cex w16sdtdh w16sdtfl w16du wp14">
   <w:body>
+    <w:p>
+      <w:pPr>
+        <w:rPr>
+          <w:rFonts w:ascii="Segoe UI Emoji" w:eastAsia="Times New Roman" w:hAnsi="Segoe UI Emoji" w:cs="Segoe UI Emoji"/>
+          <w:sz w:val="24"/>
+          <w:szCs w:val="24"/>
+          <w:lang w:eastAsia="pt-BR"/>
+        </w:rPr>
+      </w:pPr>
+      <w:proofErr w:type="spellStart"/>
+      <w:r>
+        <w:rPr>
+          <w:rFonts w:ascii="Segoe UI Emoji" w:eastAsia="Times New Roman" w:hAnsi="Segoe UI Emoji" w:cs="Segoe UI Emoji"/>
+          <w:sz w:val="24"/>
+          <w:szCs w:val="24"/>
+          <w:lang w:eastAsia="pt-BR"/>
+        </w:rPr>
+        <w:t>newman</w:t>
+      </w:r>
+      <w:proofErr w:type="spellEnd"/>
+      <w:r>
+        <w:rPr>
+          <w:rFonts w:ascii="Segoe UI Emoji" w:eastAsia="Times New Roman" w:hAnsi="Segoe UI Emoji" w:cs="Segoe UI Emoji"/>
+          <w:sz w:val="24"/>
+          <w:szCs w:val="24"/>
+          <w:lang w:eastAsia="pt-BR"/>
+        </w:rPr>
+        <w:t xml:space="preserve"> </w:t>
+      </w:r>
+      <w:proofErr w:type="spellStart"/>
+      <w:r>
+        <w:rPr>
+          <w:rFonts w:ascii="Segoe UI Emoji" w:eastAsia="Times New Roman" w:hAnsi="Segoe UI Emoji" w:cs="Segoe UI Emoji"/>
+          <w:sz w:val="24"/>
+          <w:szCs w:val="24"/>
+          <w:lang w:eastAsia="pt-BR"/>
+        </w:rPr>
+        <w:t>run</w:t>
+      </w:r>
+      <w:proofErr w:type="spellEnd"/>
+      <w:r>
+        <w:rPr>
+          <w:rFonts w:ascii="Segoe UI Emoji" w:eastAsia="Times New Roman" w:hAnsi="Segoe UI Emoji" w:cs="Segoe UI Emoji"/>
+          <w:sz w:val="24"/>
+          <w:szCs w:val="24"/>
+          <w:lang w:eastAsia="pt-BR"/>
+        </w:rPr>
+        <w:t xml:space="preserve"> e2e/multitenancy001-e2e.postman_collection.json \</w:t>
+      </w:r>
+    </w:p>
+    <w:p>
+      <w:pPr>
+        <w:rPr>
+          <w:rFonts w:ascii="Segoe UI Emoji" w:eastAsia="Times New Roman" w:hAnsi="Segoe UI Emoji" w:cs="Segoe UI Emoji"/>
+          <w:sz w:val="24"/>
+          <w:szCs w:val="24"/>
+          <w:lang w:eastAsia="pt-BR"/>
+        </w:rPr>
+      </w:pPr>
+      <w:r>
+        <w:rPr>
+          <w:rFonts w:ascii="Segoe UI Emoji" w:eastAsia="Times New Roman" w:hAnsi="Segoe UI Emoji" w:cs="Segoe UI Emoji"/>
+          <w:sz w:val="24"/>
+          <w:szCs w:val="24"/>
+          <w:lang w:eastAsia="pt-BR"/>
+        </w:rPr>
+        <w:t xml:space="preserve">  -</w:t>
+      </w:r>
+      <w:proofErr w:type="gramStart"/>
+      <w:r>
+        <w:rPr>
+          <w:rFonts w:ascii="Segoe UI Emoji" w:eastAsia="Times New Roman" w:hAnsi="Segoe UI Emoji" w:cs="Segoe UI Emoji"/>
+          <w:sz w:val="24"/>
+          <w:szCs w:val="24"/>
+          <w:lang w:eastAsia="pt-BR"/>
+        </w:rPr>
+        <w:t>e</w:t>
+      </w:r>
+      <w:proofErr w:type="gramEnd"/>
+      <w:r>
+        <w:rPr>
+          <w:rFonts w:ascii="Segoe UI Emoji" w:eastAsia="Times New Roman" w:hAnsi="Segoe UI Emoji" w:cs="Segoe UI Emoji"/>
+          <w:sz w:val="24"/>
+          <w:szCs w:val="24"/>
+          <w:lang w:eastAsia="pt-BR"/>
+        </w:rPr>
+        <w:t xml:space="preserve"> e2e/multitenancy001-local.postman_environment.json \</w:t>
+      </w:r>
+    </w:p>
     <w:p>
       <w:r>
         <w:rPr>
@@ -10,17 +99,9 @@
           <w:szCs w:val="24"/>
           <w:lang w:eastAsia="pt-BR"/>
         </w:rPr>
-        <w:t xml:space="preserve">newman run e2e/multitenancy001-e2e.postman_collection.json -e e2e/multitenancy001-local.postman_environment.json </w:t>
+        <w:t xml:space="preserve">  --</w:t>
       </w:r>
-      <w:r>
-        <w:rPr>
-          <w:rFonts w:ascii="Segoe UI Emoji" w:eastAsia="Times New Roman" w:hAnsi="Segoe UI Emoji" w:cs="Segoe UI Emoji"/>
-          <w:sz w:val="24"/>
-          <w:szCs w:val="24"/>
-          <w:lang w:eastAsia="pt-BR"/>
-        </w:rPr>
-        <w:t>–</w:t>
-      </w:r>
+      <w:proofErr w:type="spellStart"/>
       <w:r>
         <w:rPr>
           <w:rFonts w:ascii="Segoe UI Emoji" w:eastAsia="Times New Roman" w:hAnsi="Segoe UI Emoji" w:cs="Segoe UI Emoji"/>
@@ -29,6 +110,16 @@
           <w:lang w:eastAsia="pt-BR"/>
         </w:rPr>
         <w:t>bail</w:t>
+      </w:r>
+      <w:proofErr w:type="spellEnd"/>
+      <w:r>
+        <w:rPr>
+          <w:rFonts w:ascii="Segoe UI Emoji" w:eastAsia="Times New Roman" w:hAnsi="Segoe UI Emoji" w:cs="Segoe UI Emoji"/>
+          <w:sz w:val="24"/>
+          <w:szCs w:val="24"/>
+          <w:lang w:eastAsia="pt-BR"/>
+        </w:rPr>
+        <w:br/>
       </w:r>
       <w:r>
         <w:rPr>
@@ -49,8 +140,29 @@
         <w:br/>
       </w:r>
       <w:r>
-        <w:t>./mvnw -DskipTests clean test</w:t>
+        <w:t>./</w:t>
       </w:r>
+      <w:proofErr w:type="spellStart"/>
+      <w:r>
+        <w:t>mvnw</w:t>
+      </w:r>
+      <w:proofErr w:type="spellEnd"/>
+      <w:r>
+        <w:t xml:space="preserve"> -</w:t>
+      </w:r>
+      <w:proofErr w:type="spellStart"/>
+      <w:r>
+        <w:t>DskipTests</w:t>
+      </w:r>
+      <w:proofErr w:type="spellEnd"/>
+      <w:r>
+        <w:t xml:space="preserve"> clean </w:t>
+      </w:r>
+      <w:proofErr w:type="spellStart"/>
+      <w:r>
+        <w:t>test</w:t>
+      </w:r>
+      <w:proofErr w:type="spellEnd"/>
     </w:p>
     <w:p/>
     <w:sectPr>
@@ -3369,6 +3481,7 @@
   <w:style w:type="character" w:default="1" w:styleId="Fontepargpadro">
     <w:name w:val="Default Paragraph Font"/>
     <w:uiPriority w:val="1"/>
+    <w:semiHidden/>
     <w:unhideWhenUsed/>
   </w:style>
   <w:style w:type="table" w:default="1" w:styleId="Tabelanormal">

</xml_diff>

<commit_message>
(e2e): automatiza reset do banco e execução dos testes e2e com newman
</commit_message>
<xml_diff>
--- a/batchs mais utilizados.docx
+++ b/batchs mais utilizados.docx
@@ -92,6 +92,14 @@
       </w:r>
     </w:p>
     <w:p>
+      <w:pPr>
+        <w:rPr>
+          <w:rFonts w:ascii="Segoe UI Emoji" w:eastAsia="Times New Roman" w:hAnsi="Segoe UI Emoji" w:cs="Segoe UI Emoji"/>
+          <w:sz w:val="24"/>
+          <w:szCs w:val="24"/>
+          <w:lang w:eastAsia="pt-BR"/>
+        </w:rPr>
+      </w:pPr>
       <w:r>
         <w:rPr>
           <w:rFonts w:ascii="Segoe UI Emoji" w:eastAsia="Times New Roman" w:hAnsi="Segoe UI Emoji" w:cs="Segoe UI Emoji"/>
@@ -140,9 +148,129 @@
         <w:br/>
       </w:r>
       <w:r>
+        <w:rPr>
+          <w:rFonts w:ascii="Segoe UI Emoji" w:eastAsia="Times New Roman" w:hAnsi="Segoe UI Emoji" w:cs="Segoe UI Emoji"/>
+          <w:sz w:val="24"/>
+          <w:szCs w:val="24"/>
+          <w:lang w:eastAsia="pt-BR"/>
+        </w:rPr>
+        <w:t xml:space="preserve">$ </w:t>
+      </w:r>
+      <w:proofErr w:type="spellStart"/>
+      <w:r>
+        <w:rPr>
+          <w:rFonts w:ascii="Segoe UI Emoji" w:eastAsia="Times New Roman" w:hAnsi="Segoe UI Emoji" w:cs="Segoe UI Emoji"/>
+          <w:sz w:val="24"/>
+          <w:szCs w:val="24"/>
+          <w:lang w:eastAsia="pt-BR"/>
+        </w:rPr>
+        <w:t>newman</w:t>
+      </w:r>
+      <w:proofErr w:type="spellEnd"/>
+      <w:r>
+        <w:rPr>
+          <w:rFonts w:ascii="Segoe UI Emoji" w:eastAsia="Times New Roman" w:hAnsi="Segoe UI Emoji" w:cs="Segoe UI Emoji"/>
+          <w:sz w:val="24"/>
+          <w:szCs w:val="24"/>
+          <w:lang w:eastAsia="pt-BR"/>
+        </w:rPr>
+        <w:t xml:space="preserve"> </w:t>
+      </w:r>
+      <w:proofErr w:type="spellStart"/>
+      <w:r>
+        <w:rPr>
+          <w:rFonts w:ascii="Segoe UI Emoji" w:eastAsia="Times New Roman" w:hAnsi="Segoe UI Emoji" w:cs="Segoe UI Emoji"/>
+          <w:sz w:val="24"/>
+          <w:szCs w:val="24"/>
+          <w:lang w:eastAsia="pt-BR"/>
+        </w:rPr>
+        <w:t>run</w:t>
+      </w:r>
+      <w:proofErr w:type="spellEnd"/>
+      <w:r>
+        <w:rPr>
+          <w:rFonts w:ascii="Segoe UI Emoji" w:eastAsia="Times New Roman" w:hAnsi="Segoe UI Emoji" w:cs="Segoe UI Emoji"/>
+          <w:sz w:val="24"/>
+          <w:szCs w:val="24"/>
+          <w:lang w:eastAsia="pt-BR"/>
+        </w:rPr>
+        <w:t xml:space="preserve"> e2e/multitenancy001.postman_collection.v12.9-categories-subcategories-negative.json   -e e2e/multitenancy001.local.postman_environment.v12.8.json   --</w:t>
+      </w:r>
+      <w:proofErr w:type="spellStart"/>
+      <w:r>
+        <w:rPr>
+          <w:rFonts w:ascii="Segoe UI Emoji" w:eastAsia="Times New Roman" w:hAnsi="Segoe UI Emoji" w:cs="Segoe UI Emoji"/>
+          <w:sz w:val="24"/>
+          <w:szCs w:val="24"/>
+          <w:lang w:eastAsia="pt-BR"/>
+        </w:rPr>
+        <w:t>bail</w:t>
+      </w:r>
+      <w:proofErr w:type="spellEnd"/>
+    </w:p>
+    <w:p>
+      <w:pPr>
+        <w:rPr>
+          <w:rFonts w:ascii="Segoe UI Emoji" w:eastAsia="Times New Roman" w:hAnsi="Segoe UI Emoji" w:cs="Segoe UI Emoji"/>
+          <w:sz w:val="24"/>
+          <w:szCs w:val="24"/>
+          <w:lang w:eastAsia="pt-BR"/>
+        </w:rPr>
+      </w:pPr>
+      <w:r>
+        <w:rPr>
+          <w:rFonts w:ascii="Segoe UI Emoji" w:eastAsia="Times New Roman" w:hAnsi="Segoe UI Emoji" w:cs="Segoe UI Emoji"/>
+          <w:sz w:val="24"/>
+          <w:szCs w:val="24"/>
+          <w:lang w:eastAsia="pt-BR"/>
+        </w:rPr>
+        <w:t>./e2e/run-e2e-reset.sh</w:t>
+      </w:r>
+    </w:p>
+    <w:p>
+      <w:pPr>
+        <w:rPr>
+          <w:rFonts w:ascii="Segoe UI Emoji" w:eastAsia="Times New Roman" w:hAnsi="Segoe UI Emoji" w:cs="Segoe UI Emoji"/>
+          <w:sz w:val="24"/>
+          <w:szCs w:val="24"/>
+          <w:lang w:eastAsia="pt-BR"/>
+        </w:rPr>
+      </w:pPr>
+    </w:p>
+    <w:p>
+      <w:r>
+        <w:rPr>
+          <w:rFonts w:ascii="Segoe UI Emoji" w:eastAsia="Times New Roman" w:hAnsi="Segoe UI Emoji" w:cs="Segoe UI Emoji"/>
+          <w:sz w:val="24"/>
+          <w:szCs w:val="24"/>
+          <w:lang w:eastAsia="pt-BR"/>
+        </w:rPr>
+        <w:br/>
+      </w:r>
+      <w:r>
+        <w:rPr>
+          <w:rFonts w:ascii="Segoe UI Emoji" w:eastAsia="Times New Roman" w:hAnsi="Segoe UI Emoji" w:cs="Segoe UI Emoji"/>
+          <w:sz w:val="24"/>
+          <w:szCs w:val="24"/>
+          <w:lang w:eastAsia="pt-BR"/>
+        </w:rPr>
+        <w:br/>
+      </w:r>
+      <w:r>
+        <w:rPr>
+          <w:rFonts w:ascii="Segoe UI Emoji" w:eastAsia="Times New Roman" w:hAnsi="Segoe UI Emoji" w:cs="Segoe UI Emoji"/>
+          <w:sz w:val="24"/>
+          <w:szCs w:val="24"/>
+          <w:lang w:eastAsia="pt-BR"/>
+        </w:rPr>
+        <w:br/>
+      </w:r>
+      <w:proofErr w:type="gramStart"/>
+      <w:r>
         <w:t>./</w:t>
       </w:r>
       <w:proofErr w:type="spellStart"/>
+      <w:proofErr w:type="gramEnd"/>
       <w:r>
         <w:t>mvnw</w:t>
       </w:r>
@@ -3481,7 +3609,6 @@
   <w:style w:type="character" w:default="1" w:styleId="Fontepargpadro">
     <w:name w:val="Default Paragraph Font"/>
     <w:uiPriority w:val="1"/>
-    <w:semiHidden/>
     <w:unhideWhenUsed/>
   </w:style>
   <w:style w:type="table" w:default="1" w:styleId="Tabelanormal">

</xml_diff>

<commit_message>
feat: testando endpoints de produtos com newman
</commit_message>
<xml_diff>
--- a/batchs mais utilizados.docx
+++ b/batchs mais utilizados.docx
@@ -11,7 +11,6 @@
           <w:lang w:eastAsia="pt-BR"/>
         </w:rPr>
       </w:pPr>
-      <w:proofErr w:type="spellStart"/>
       <w:r>
         <w:rPr>
           <w:rFonts w:ascii="Segoe UI Emoji" w:eastAsia="Times New Roman" w:hAnsi="Segoe UI Emoji" w:cs="Segoe UI Emoji"/>
@@ -19,9 +18,18 @@
           <w:szCs w:val="24"/>
           <w:lang w:eastAsia="pt-BR"/>
         </w:rPr>
-        <w:t>newman</w:t>
+        <w:t>newman run e2e/multitenancy001-e2e.postman_collection.json \</w:t>
       </w:r>
-      <w:proofErr w:type="spellEnd"/>
+    </w:p>
+    <w:p>
+      <w:pPr>
+        <w:rPr>
+          <w:rFonts w:ascii="Segoe UI Emoji" w:eastAsia="Times New Roman" w:hAnsi="Segoe UI Emoji" w:cs="Segoe UI Emoji"/>
+          <w:sz w:val="24"/>
+          <w:szCs w:val="24"/>
+          <w:lang w:eastAsia="pt-BR"/>
+        </w:rPr>
+      </w:pPr>
       <w:r>
         <w:rPr>
           <w:rFonts w:ascii="Segoe UI Emoji" w:eastAsia="Times New Roman" w:hAnsi="Segoe UI Emoji" w:cs="Segoe UI Emoji"/>
@@ -29,9 +37,18 @@
           <w:szCs w:val="24"/>
           <w:lang w:eastAsia="pt-BR"/>
         </w:rPr>
-        <w:t xml:space="preserve"> </w:t>
+        <w:t xml:space="preserve">  -e e2e/multitenancy001-local.postman_environment.json \</w:t>
       </w:r>
-      <w:proofErr w:type="spellStart"/>
+    </w:p>
+    <w:p>
+      <w:pPr>
+        <w:rPr>
+          <w:rFonts w:ascii="Segoe UI Emoji" w:eastAsia="Times New Roman" w:hAnsi="Segoe UI Emoji" w:cs="Segoe UI Emoji"/>
+          <w:sz w:val="24"/>
+          <w:szCs w:val="24"/>
+          <w:lang w:eastAsia="pt-BR"/>
+        </w:rPr>
+      </w:pPr>
       <w:r>
         <w:rPr>
           <w:rFonts w:ascii="Segoe UI Emoji" w:eastAsia="Times New Roman" w:hAnsi="Segoe UI Emoji" w:cs="Segoe UI Emoji"/>
@@ -39,87 +56,8 @@
           <w:szCs w:val="24"/>
           <w:lang w:eastAsia="pt-BR"/>
         </w:rPr>
-        <w:t>run</w:t>
+        <w:t xml:space="preserve">  --bail</w:t>
       </w:r>
-      <w:proofErr w:type="spellEnd"/>
-      <w:r>
-        <w:rPr>
-          <w:rFonts w:ascii="Segoe UI Emoji" w:eastAsia="Times New Roman" w:hAnsi="Segoe UI Emoji" w:cs="Segoe UI Emoji"/>
-          <w:sz w:val="24"/>
-          <w:szCs w:val="24"/>
-          <w:lang w:eastAsia="pt-BR"/>
-        </w:rPr>
-        <w:t xml:space="preserve"> e2e/multitenancy001-e2e.postman_collection.json \</w:t>
-      </w:r>
-    </w:p>
-    <w:p>
-      <w:pPr>
-        <w:rPr>
-          <w:rFonts w:ascii="Segoe UI Emoji" w:eastAsia="Times New Roman" w:hAnsi="Segoe UI Emoji" w:cs="Segoe UI Emoji"/>
-          <w:sz w:val="24"/>
-          <w:szCs w:val="24"/>
-          <w:lang w:eastAsia="pt-BR"/>
-        </w:rPr>
-      </w:pPr>
-      <w:r>
-        <w:rPr>
-          <w:rFonts w:ascii="Segoe UI Emoji" w:eastAsia="Times New Roman" w:hAnsi="Segoe UI Emoji" w:cs="Segoe UI Emoji"/>
-          <w:sz w:val="24"/>
-          <w:szCs w:val="24"/>
-          <w:lang w:eastAsia="pt-BR"/>
-        </w:rPr>
-        <w:t xml:space="preserve">  -</w:t>
-      </w:r>
-      <w:proofErr w:type="gramStart"/>
-      <w:r>
-        <w:rPr>
-          <w:rFonts w:ascii="Segoe UI Emoji" w:eastAsia="Times New Roman" w:hAnsi="Segoe UI Emoji" w:cs="Segoe UI Emoji"/>
-          <w:sz w:val="24"/>
-          <w:szCs w:val="24"/>
-          <w:lang w:eastAsia="pt-BR"/>
-        </w:rPr>
-        <w:t>e</w:t>
-      </w:r>
-      <w:proofErr w:type="gramEnd"/>
-      <w:r>
-        <w:rPr>
-          <w:rFonts w:ascii="Segoe UI Emoji" w:eastAsia="Times New Roman" w:hAnsi="Segoe UI Emoji" w:cs="Segoe UI Emoji"/>
-          <w:sz w:val="24"/>
-          <w:szCs w:val="24"/>
-          <w:lang w:eastAsia="pt-BR"/>
-        </w:rPr>
-        <w:t xml:space="preserve"> e2e/multitenancy001-local.postman_environment.json \</w:t>
-      </w:r>
-    </w:p>
-    <w:p>
-      <w:pPr>
-        <w:rPr>
-          <w:rFonts w:ascii="Segoe UI Emoji" w:eastAsia="Times New Roman" w:hAnsi="Segoe UI Emoji" w:cs="Segoe UI Emoji"/>
-          <w:sz w:val="24"/>
-          <w:szCs w:val="24"/>
-          <w:lang w:eastAsia="pt-BR"/>
-        </w:rPr>
-      </w:pPr>
-      <w:r>
-        <w:rPr>
-          <w:rFonts w:ascii="Segoe UI Emoji" w:eastAsia="Times New Roman" w:hAnsi="Segoe UI Emoji" w:cs="Segoe UI Emoji"/>
-          <w:sz w:val="24"/>
-          <w:szCs w:val="24"/>
-          <w:lang w:eastAsia="pt-BR"/>
-        </w:rPr>
-        <w:t xml:space="preserve">  --</w:t>
-      </w:r>
-      <w:proofErr w:type="spellStart"/>
-      <w:r>
-        <w:rPr>
-          <w:rFonts w:ascii="Segoe UI Emoji" w:eastAsia="Times New Roman" w:hAnsi="Segoe UI Emoji" w:cs="Segoe UI Emoji"/>
-          <w:sz w:val="24"/>
-          <w:szCs w:val="24"/>
-          <w:lang w:eastAsia="pt-BR"/>
-        </w:rPr>
-        <w:t>bail</w:t>
-      </w:r>
-      <w:proofErr w:type="spellEnd"/>
       <w:r>
         <w:rPr>
           <w:rFonts w:ascii="Segoe UI Emoji" w:eastAsia="Times New Roman" w:hAnsi="Segoe UI Emoji" w:cs="Segoe UI Emoji"/>
@@ -154,9 +92,8 @@
           <w:szCs w:val="24"/>
           <w:lang w:eastAsia="pt-BR"/>
         </w:rPr>
-        <w:t xml:space="preserve">$ </w:t>
+        <w:t>$ newman run e2e/multitenancy001.postman_collection.v12.9-categories-subcategories-negative.json   -e e2e/multitenancy001.local.postman_environment.v12.8.json   --bail</w:t>
       </w:r>
-      <w:proofErr w:type="spellStart"/>
       <w:r>
         <w:rPr>
           <w:rFonts w:ascii="Segoe UI Emoji" w:eastAsia="Times New Roman" w:hAnsi="Segoe UI Emoji" w:cs="Segoe UI Emoji"/>
@@ -164,9 +101,8 @@
           <w:szCs w:val="24"/>
           <w:lang w:eastAsia="pt-BR"/>
         </w:rPr>
-        <w:t>newman</w:t>
+        <w:br/>
       </w:r>
-      <w:proofErr w:type="spellEnd"/>
       <w:r>
         <w:rPr>
           <w:rFonts w:ascii="Segoe UI Emoji" w:eastAsia="Times New Roman" w:hAnsi="Segoe UI Emoji" w:cs="Segoe UI Emoji"/>
@@ -174,9 +110,8 @@
           <w:szCs w:val="24"/>
           <w:lang w:eastAsia="pt-BR"/>
         </w:rPr>
-        <w:t xml:space="preserve"> </w:t>
+        <w:br/>
       </w:r>
-      <w:proofErr w:type="spellStart"/>
       <w:r>
         <w:rPr>
           <w:rFonts w:ascii="Segoe UI Emoji" w:eastAsia="Times New Roman" w:hAnsi="Segoe UI Emoji" w:cs="Segoe UI Emoji"/>
@@ -184,9 +119,19 @@
           <w:szCs w:val="24"/>
           <w:lang w:eastAsia="pt-BR"/>
         </w:rPr>
-        <w:t>run</w:t>
+        <w:br/>
+        <w:t>roda o batch que dropa o banco, sobe o app e roda o newman</w:t>
       </w:r>
-      <w:proofErr w:type="spellEnd"/>
+    </w:p>
+    <w:p>
+      <w:pPr>
+        <w:rPr>
+          <w:rFonts w:ascii="Segoe UI Emoji" w:eastAsia="Times New Roman" w:hAnsi="Segoe UI Emoji" w:cs="Segoe UI Emoji"/>
+          <w:sz w:val="24"/>
+          <w:szCs w:val="24"/>
+          <w:lang w:eastAsia="pt-BR"/>
+        </w:rPr>
+      </w:pPr>
       <w:r>
         <w:rPr>
           <w:rFonts w:ascii="Segoe UI Emoji" w:eastAsia="Times New Roman" w:hAnsi="Segoe UI Emoji" w:cs="Segoe UI Emoji"/>
@@ -194,9 +139,18 @@
           <w:szCs w:val="24"/>
           <w:lang w:eastAsia="pt-BR"/>
         </w:rPr>
-        <w:t xml:space="preserve"> e2e/multitenancy001.postman_collection.v12.9-categories-subcategories-negative.json   -e e2e/multitenancy001.local.postman_environment.v12.8.json   --</w:t>
+        <w:t>Usuario@SANDESK-MICRO MINGW64 ~/eclipse-workspace/multitenancy001 (main)</w:t>
       </w:r>
-      <w:proofErr w:type="spellStart"/>
+    </w:p>
+    <w:p>
+      <w:pPr>
+        <w:rPr>
+          <w:rFonts w:ascii="Segoe UI Emoji" w:eastAsia="Times New Roman" w:hAnsi="Segoe UI Emoji" w:cs="Segoe UI Emoji"/>
+          <w:sz w:val="24"/>
+          <w:szCs w:val="24"/>
+          <w:lang w:eastAsia="pt-BR"/>
+        </w:rPr>
+      </w:pPr>
       <w:r>
         <w:rPr>
           <w:rFonts w:ascii="Segoe UI Emoji" w:eastAsia="Times New Roman" w:hAnsi="Segoe UI Emoji" w:cs="Segoe UI Emoji"/>
@@ -204,19 +158,8 @@
           <w:szCs w:val="24"/>
           <w:lang w:eastAsia="pt-BR"/>
         </w:rPr>
-        <w:t>bail</w:t>
+        <w:t>$ ./e2e/run-e2e-reset.sh</w:t>
       </w:r>
-      <w:proofErr w:type="spellEnd"/>
-    </w:p>
-    <w:p>
-      <w:pPr>
-        <w:rPr>
-          <w:rFonts w:ascii="Segoe UI Emoji" w:eastAsia="Times New Roman" w:hAnsi="Segoe UI Emoji" w:cs="Segoe UI Emoji"/>
-          <w:sz w:val="24"/>
-          <w:szCs w:val="24"/>
-          <w:lang w:eastAsia="pt-BR"/>
-        </w:rPr>
-      </w:pPr>
       <w:r>
         <w:rPr>
           <w:rFonts w:ascii="Segoe UI Emoji" w:eastAsia="Times New Roman" w:hAnsi="Segoe UI Emoji" w:cs="Segoe UI Emoji"/>
@@ -224,8 +167,140 @@
           <w:szCs w:val="24"/>
           <w:lang w:eastAsia="pt-BR"/>
         </w:rPr>
-        <w:t>./e2e/run-e2e-reset.sh</w:t>
+        <w:br/>
       </w:r>
+      <w:r>
+        <w:rPr>
+          <w:rFonts w:ascii="Segoe UI Emoji" w:eastAsia="Times New Roman" w:hAnsi="Segoe UI Emoji" w:cs="Segoe UI Emoji"/>
+          <w:sz w:val="24"/>
+          <w:szCs w:val="24"/>
+          <w:lang w:eastAsia="pt-BR"/>
+        </w:rPr>
+        <w:br/>
+      </w:r>
+      <w:r>
+        <w:rPr>
+          <w:rFonts w:ascii="Segoe UI Emoji" w:eastAsia="Times New Roman" w:hAnsi="Segoe UI Emoji" w:cs="Segoe UI Emoji"/>
+          <w:sz w:val="24"/>
+          <w:szCs w:val="24"/>
+          <w:lang w:eastAsia="pt-BR"/>
+        </w:rPr>
+        <w:br/>
+      </w:r>
+      <w:r>
+        <w:rPr>
+          <w:rFonts w:ascii="Segoe UI Emoji" w:eastAsia="Times New Roman" w:hAnsi="Segoe UI Emoji" w:cs="Segoe UI Emoji"/>
+          <w:sz w:val="24"/>
+          <w:szCs w:val="24"/>
+          <w:lang w:eastAsia="pt-BR"/>
+        </w:rPr>
+        <w:t>Usuario@SANDESK-MICRO MINGW64 ~/eclipse-workspace/multitenancy001 (main)</w:t>
+      </w:r>
+    </w:p>
+    <w:p>
+      <w:pPr>
+        <w:rPr>
+          <w:rFonts w:ascii="Segoe UI Emoji" w:eastAsia="Times New Roman" w:hAnsi="Segoe UI Emoji" w:cs="Segoe UI Emoji"/>
+          <w:sz w:val="24"/>
+          <w:szCs w:val="24"/>
+          <w:lang w:eastAsia="pt-BR"/>
+        </w:rPr>
+      </w:pPr>
+      <w:r>
+        <w:rPr>
+          <w:rFonts w:ascii="Segoe UI Emoji" w:eastAsia="Times New Roman" w:hAnsi="Segoe UI Emoji" w:cs="Segoe UI Emoji"/>
+          <w:sz w:val="24"/>
+          <w:szCs w:val="24"/>
+          <w:lang w:eastAsia="pt-BR"/>
+        </w:rPr>
+        <w:t>$ COLLECTION=e2e/multitenancy001.postman_collection.v14.0-categories-subcategories-suppliers-full.json ENV_FILE=e2e/multitenancy001.local.postman_environment.v14.0.json ./e2e/run-e2e-reset.sh</w:t>
+      </w:r>
+      <w:r>
+        <w:rPr>
+          <w:rFonts w:ascii="Segoe UI Emoji" w:eastAsia="Times New Roman" w:hAnsi="Segoe UI Emoji" w:cs="Segoe UI Emoji"/>
+          <w:sz w:val="24"/>
+          <w:szCs w:val="24"/>
+          <w:lang w:eastAsia="pt-BR"/>
+        </w:rPr>
+        <w:br/>
+      </w:r>
+    </w:p>
+    <w:p>
+      <w:pPr>
+        <w:rPr>
+          <w:rFonts w:ascii="Segoe UI Emoji" w:eastAsia="Times New Roman" w:hAnsi="Segoe UI Emoji" w:cs="Segoe UI Emoji"/>
+          <w:sz w:val="24"/>
+          <w:szCs w:val="24"/>
+          <w:lang w:eastAsia="pt-BR"/>
+        </w:rPr>
+      </w:pPr>
+      <w:r>
+        <w:rPr>
+          <w:rFonts w:ascii="Segoe UI Emoji" w:eastAsia="Times New Roman" w:hAnsi="Segoe UI Emoji" w:cs="Segoe UI Emoji"/>
+          <w:sz w:val="24"/>
+          <w:szCs w:val="24"/>
+          <w:lang w:eastAsia="pt-BR"/>
+        </w:rPr>
+        <w:br/>
+      </w:r>
+      <w:r>
+        <w:rPr>
+          <w:rFonts w:ascii="Segoe UI Emoji" w:eastAsia="Times New Roman" w:hAnsi="Segoe UI Emoji" w:cs="Segoe UI Emoji"/>
+          <w:sz w:val="24"/>
+          <w:szCs w:val="24"/>
+          <w:lang w:eastAsia="pt-BR"/>
+        </w:rPr>
+        <w:t>Usuario@SANDESK-MICRO MINGW64 ~/eclipse-workspace/multitenancy001 (main)</w:t>
+      </w:r>
+    </w:p>
+    <w:p>
+      <w:pPr>
+        <w:rPr>
+          <w:rFonts w:ascii="Segoe UI Emoji" w:eastAsia="Times New Roman" w:hAnsi="Segoe UI Emoji" w:cs="Segoe UI Emoji"/>
+          <w:sz w:val="24"/>
+          <w:szCs w:val="24"/>
+          <w:lang w:eastAsia="pt-BR"/>
+        </w:rPr>
+      </w:pPr>
+      <w:r>
+        <w:rPr>
+          <w:rFonts w:ascii="Segoe UI Emoji" w:eastAsia="Times New Roman" w:hAnsi="Segoe UI Emoji" w:cs="Segoe UI Emoji"/>
+          <w:sz w:val="24"/>
+          <w:szCs w:val="24"/>
+          <w:lang w:eastAsia="pt-BR"/>
+        </w:rPr>
+        <w:t>$ COLLECTION=e2e/multitenancy001.postman_collection.v15.4-categories-subcategories-suppliers-products-full.json ENV_FILE=e2e/multitenancy001.local.postman_environment.v15.4.json ./e2e/run-e2e-reset.sh</w:t>
+      </w:r>
+    </w:p>
+    <w:p>
+      <w:pPr>
+        <w:rPr>
+          <w:rFonts w:ascii="Segoe UI Emoji" w:eastAsia="Times New Roman" w:hAnsi="Segoe UI Emoji" w:cs="Segoe UI Emoji"/>
+          <w:sz w:val="24"/>
+          <w:szCs w:val="24"/>
+          <w:lang w:eastAsia="pt-BR"/>
+        </w:rPr>
+      </w:pPr>
+    </w:p>
+    <w:p>
+      <w:pPr>
+        <w:rPr>
+          <w:rFonts w:ascii="Segoe UI Emoji" w:eastAsia="Times New Roman" w:hAnsi="Segoe UI Emoji" w:cs="Segoe UI Emoji"/>
+          <w:sz w:val="24"/>
+          <w:szCs w:val="24"/>
+          <w:lang w:eastAsia="pt-BR"/>
+        </w:rPr>
+      </w:pPr>
+    </w:p>
+    <w:p>
+      <w:pPr>
+        <w:rPr>
+          <w:rFonts w:ascii="Segoe UI Emoji" w:eastAsia="Times New Roman" w:hAnsi="Segoe UI Emoji" w:cs="Segoe UI Emoji"/>
+          <w:sz w:val="24"/>
+          <w:szCs w:val="24"/>
+          <w:lang w:eastAsia="pt-BR"/>
+        </w:rPr>
+      </w:pPr>
     </w:p>
     <w:p>
       <w:pPr>
@@ -265,32 +340,9 @@
         </w:rPr>
         <w:br/>
       </w:r>
-      <w:proofErr w:type="gramStart"/>
       <w:r>
-        <w:t>./</w:t>
+        <w:t>./mvnw -DskipTests clean test</w:t>
       </w:r>
-      <w:proofErr w:type="spellStart"/>
-      <w:proofErr w:type="gramEnd"/>
-      <w:r>
-        <w:t>mvnw</w:t>
-      </w:r>
-      <w:proofErr w:type="spellEnd"/>
-      <w:r>
-        <w:t xml:space="preserve"> -</w:t>
-      </w:r>
-      <w:proofErr w:type="spellStart"/>
-      <w:r>
-        <w:t>DskipTests</w:t>
-      </w:r>
-      <w:proofErr w:type="spellEnd"/>
-      <w:r>
-        <w:t xml:space="preserve"> clean </w:t>
-      </w:r>
-      <w:proofErr w:type="spellStart"/>
-      <w:r>
-        <w:t>test</w:t>
-      </w:r>
-      <w:proofErr w:type="spellEnd"/>
     </w:p>
     <w:p/>
     <w:sectPr>

</xml_diff>

<commit_message>
fix(tenant-users): corrigir chamadas quebradas e propagação do tenantSchema
</commit_message>
<xml_diff>
--- a/batchs mais utilizados.docx
+++ b/batchs mais utilizados.docx
@@ -11,14 +11,45 @@
           <w:lang w:eastAsia="pt-BR"/>
         </w:rPr>
       </w:pPr>
-      <w:r>
-        <w:rPr>
-          <w:rFonts w:ascii="Segoe UI Emoji" w:eastAsia="Times New Roman" w:hAnsi="Segoe UI Emoji" w:cs="Segoe UI Emoji"/>
-          <w:sz w:val="24"/>
-          <w:szCs w:val="24"/>
-          <w:lang w:eastAsia="pt-BR"/>
-        </w:rPr>
-        <w:t>newman run e2e/multitenancy001-e2e.postman_collection.json \</w:t>
+      <w:proofErr w:type="spellStart"/>
+      <w:r>
+        <w:rPr>
+          <w:rFonts w:ascii="Segoe UI Emoji" w:eastAsia="Times New Roman" w:hAnsi="Segoe UI Emoji" w:cs="Segoe UI Emoji"/>
+          <w:sz w:val="24"/>
+          <w:szCs w:val="24"/>
+          <w:lang w:eastAsia="pt-BR"/>
+        </w:rPr>
+        <w:t>newman</w:t>
+      </w:r>
+      <w:proofErr w:type="spellEnd"/>
+      <w:r>
+        <w:rPr>
+          <w:rFonts w:ascii="Segoe UI Emoji" w:eastAsia="Times New Roman" w:hAnsi="Segoe UI Emoji" w:cs="Segoe UI Emoji"/>
+          <w:sz w:val="24"/>
+          <w:szCs w:val="24"/>
+          <w:lang w:eastAsia="pt-BR"/>
+        </w:rPr>
+        <w:t xml:space="preserve"> </w:t>
+      </w:r>
+      <w:proofErr w:type="spellStart"/>
+      <w:r>
+        <w:rPr>
+          <w:rFonts w:ascii="Segoe UI Emoji" w:eastAsia="Times New Roman" w:hAnsi="Segoe UI Emoji" w:cs="Segoe UI Emoji"/>
+          <w:sz w:val="24"/>
+          <w:szCs w:val="24"/>
+          <w:lang w:eastAsia="pt-BR"/>
+        </w:rPr>
+        <w:t>run</w:t>
+      </w:r>
+      <w:proofErr w:type="spellEnd"/>
+      <w:r>
+        <w:rPr>
+          <w:rFonts w:ascii="Segoe UI Emoji" w:eastAsia="Times New Roman" w:hAnsi="Segoe UI Emoji" w:cs="Segoe UI Emoji"/>
+          <w:sz w:val="24"/>
+          <w:szCs w:val="24"/>
+          <w:lang w:eastAsia="pt-BR"/>
+        </w:rPr>
+        <w:t xml:space="preserve"> e2e/multitenancy001-e2e.postman_collection.json \</w:t>
       </w:r>
     </w:p>
     <w:p>
@@ -37,7 +68,27 @@
           <w:szCs w:val="24"/>
           <w:lang w:eastAsia="pt-BR"/>
         </w:rPr>
-        <w:t xml:space="preserve">  -e e2e/multitenancy001-local.postman_environment.json \</w:t>
+        <w:t xml:space="preserve">  -</w:t>
+      </w:r>
+      <w:proofErr w:type="gramStart"/>
+      <w:r>
+        <w:rPr>
+          <w:rFonts w:ascii="Segoe UI Emoji" w:eastAsia="Times New Roman" w:hAnsi="Segoe UI Emoji" w:cs="Segoe UI Emoji"/>
+          <w:sz w:val="24"/>
+          <w:szCs w:val="24"/>
+          <w:lang w:eastAsia="pt-BR"/>
+        </w:rPr>
+        <w:t>e</w:t>
+      </w:r>
+      <w:proofErr w:type="gramEnd"/>
+      <w:r>
+        <w:rPr>
+          <w:rFonts w:ascii="Segoe UI Emoji" w:eastAsia="Times New Roman" w:hAnsi="Segoe UI Emoji" w:cs="Segoe UI Emoji"/>
+          <w:sz w:val="24"/>
+          <w:szCs w:val="24"/>
+          <w:lang w:eastAsia="pt-BR"/>
+        </w:rPr>
+        <w:t xml:space="preserve"> e2e/multitenancy001-local.postman_environment.json \</w:t>
       </w:r>
     </w:p>
     <w:p>
@@ -56,8 +107,19 @@
           <w:szCs w:val="24"/>
           <w:lang w:eastAsia="pt-BR"/>
         </w:rPr>
-        <w:t xml:space="preserve">  --bail</w:t>
-      </w:r>
+        <w:t xml:space="preserve">  --</w:t>
+      </w:r>
+      <w:proofErr w:type="spellStart"/>
+      <w:r>
+        <w:rPr>
+          <w:rFonts w:ascii="Segoe UI Emoji" w:eastAsia="Times New Roman" w:hAnsi="Segoe UI Emoji" w:cs="Segoe UI Emoji"/>
+          <w:sz w:val="24"/>
+          <w:szCs w:val="24"/>
+          <w:lang w:eastAsia="pt-BR"/>
+        </w:rPr>
+        <w:t>bail</w:t>
+      </w:r>
+      <w:proofErr w:type="spellEnd"/>
       <w:r>
         <w:rPr>
           <w:rFonts w:ascii="Segoe UI Emoji" w:eastAsia="Times New Roman" w:hAnsi="Segoe UI Emoji" w:cs="Segoe UI Emoji"/>
@@ -92,8 +154,59 @@
           <w:szCs w:val="24"/>
           <w:lang w:eastAsia="pt-BR"/>
         </w:rPr>
-        <w:t>$ newman run e2e/multitenancy001.postman_collection.v12.9-categories-subcategories-negative.json   -e e2e/multitenancy001.local.postman_environment.v12.8.json   --bail</w:t>
-      </w:r>
+        <w:t xml:space="preserve">$ </w:t>
+      </w:r>
+      <w:proofErr w:type="spellStart"/>
+      <w:r>
+        <w:rPr>
+          <w:rFonts w:ascii="Segoe UI Emoji" w:eastAsia="Times New Roman" w:hAnsi="Segoe UI Emoji" w:cs="Segoe UI Emoji"/>
+          <w:sz w:val="24"/>
+          <w:szCs w:val="24"/>
+          <w:lang w:eastAsia="pt-BR"/>
+        </w:rPr>
+        <w:t>newman</w:t>
+      </w:r>
+      <w:proofErr w:type="spellEnd"/>
+      <w:r>
+        <w:rPr>
+          <w:rFonts w:ascii="Segoe UI Emoji" w:eastAsia="Times New Roman" w:hAnsi="Segoe UI Emoji" w:cs="Segoe UI Emoji"/>
+          <w:sz w:val="24"/>
+          <w:szCs w:val="24"/>
+          <w:lang w:eastAsia="pt-BR"/>
+        </w:rPr>
+        <w:t xml:space="preserve"> </w:t>
+      </w:r>
+      <w:proofErr w:type="spellStart"/>
+      <w:r>
+        <w:rPr>
+          <w:rFonts w:ascii="Segoe UI Emoji" w:eastAsia="Times New Roman" w:hAnsi="Segoe UI Emoji" w:cs="Segoe UI Emoji"/>
+          <w:sz w:val="24"/>
+          <w:szCs w:val="24"/>
+          <w:lang w:eastAsia="pt-BR"/>
+        </w:rPr>
+        <w:t>run</w:t>
+      </w:r>
+      <w:proofErr w:type="spellEnd"/>
+      <w:r>
+        <w:rPr>
+          <w:rFonts w:ascii="Segoe UI Emoji" w:eastAsia="Times New Roman" w:hAnsi="Segoe UI Emoji" w:cs="Segoe UI Emoji"/>
+          <w:sz w:val="24"/>
+          <w:szCs w:val="24"/>
+          <w:lang w:eastAsia="pt-BR"/>
+        </w:rPr>
+        <w:t xml:space="preserve"> e2e/multitenancy001.postman_collection.v12.9-categories-subcategories-negative.json   -e e2e/multitenancy001.local.postman_environment.v12.8.json   --</w:t>
+      </w:r>
+      <w:proofErr w:type="spellStart"/>
+      <w:r>
+        <w:rPr>
+          <w:rFonts w:ascii="Segoe UI Emoji" w:eastAsia="Times New Roman" w:hAnsi="Segoe UI Emoji" w:cs="Segoe UI Emoji"/>
+          <w:sz w:val="24"/>
+          <w:szCs w:val="24"/>
+          <w:lang w:eastAsia="pt-BR"/>
+        </w:rPr>
+        <w:t>bail</w:t>
+      </w:r>
+      <w:proofErr w:type="spellEnd"/>
       <w:r>
         <w:rPr>
           <w:rFonts w:ascii="Segoe UI Emoji" w:eastAsia="Times New Roman" w:hAnsi="Segoe UI Emoji" w:cs="Segoe UI Emoji"/>
@@ -120,8 +233,19 @@
           <w:lang w:eastAsia="pt-BR"/>
         </w:rPr>
         <w:br/>
-        <w:t>roda o batch que dropa o banco, sobe o app e roda o newman</w:t>
-      </w:r>
+        <w:t xml:space="preserve">roda o batch que dropa o banco, sobe o app e roda o </w:t>
+      </w:r>
+      <w:proofErr w:type="spellStart"/>
+      <w:r>
+        <w:rPr>
+          <w:rFonts w:ascii="Segoe UI Emoji" w:eastAsia="Times New Roman" w:hAnsi="Segoe UI Emoji" w:cs="Segoe UI Emoji"/>
+          <w:sz w:val="24"/>
+          <w:szCs w:val="24"/>
+          <w:lang w:eastAsia="pt-BR"/>
+        </w:rPr>
+        <w:t>newman</w:t>
+      </w:r>
+      <w:proofErr w:type="spellEnd"/>
     </w:p>
     <w:p>
       <w:pPr>
@@ -132,14 +256,65 @@
           <w:lang w:eastAsia="pt-BR"/>
         </w:rPr>
       </w:pPr>
-      <w:r>
-        <w:rPr>
-          <w:rFonts w:ascii="Segoe UI Emoji" w:eastAsia="Times New Roman" w:hAnsi="Segoe UI Emoji" w:cs="Segoe UI Emoji"/>
-          <w:sz w:val="24"/>
-          <w:szCs w:val="24"/>
-          <w:lang w:eastAsia="pt-BR"/>
-        </w:rPr>
-        <w:t>Usuario@SANDESK-MICRO MINGW64 ~/eclipse-workspace/multitenancy001 (main)</w:t>
+      <w:proofErr w:type="spellStart"/>
+      <w:r>
+        <w:rPr>
+          <w:rFonts w:ascii="Segoe UI Emoji" w:eastAsia="Times New Roman" w:hAnsi="Segoe UI Emoji" w:cs="Segoe UI Emoji"/>
+          <w:sz w:val="24"/>
+          <w:szCs w:val="24"/>
+          <w:lang w:eastAsia="pt-BR"/>
+        </w:rPr>
+        <w:t>Usuario@SANDESK-MICRO</w:t>
+      </w:r>
+      <w:proofErr w:type="spellEnd"/>
+      <w:r>
+        <w:rPr>
+          <w:rFonts w:ascii="Segoe UI Emoji" w:eastAsia="Times New Roman" w:hAnsi="Segoe UI Emoji" w:cs="Segoe UI Emoji"/>
+          <w:sz w:val="24"/>
+          <w:szCs w:val="24"/>
+          <w:lang w:eastAsia="pt-BR"/>
+        </w:rPr>
+        <w:t xml:space="preserve"> MINGW64 ~/eclipse-</w:t>
+      </w:r>
+      <w:proofErr w:type="spellStart"/>
+      <w:r>
+        <w:rPr>
+          <w:rFonts w:ascii="Segoe UI Emoji" w:eastAsia="Times New Roman" w:hAnsi="Segoe UI Emoji" w:cs="Segoe UI Emoji"/>
+          <w:sz w:val="24"/>
+          <w:szCs w:val="24"/>
+          <w:lang w:eastAsia="pt-BR"/>
+        </w:rPr>
+        <w:t>workspace</w:t>
+      </w:r>
+      <w:proofErr w:type="spellEnd"/>
+      <w:r>
+        <w:rPr>
+          <w:rFonts w:ascii="Segoe UI Emoji" w:eastAsia="Times New Roman" w:hAnsi="Segoe UI Emoji" w:cs="Segoe UI Emoji"/>
+          <w:sz w:val="24"/>
+          <w:szCs w:val="24"/>
+          <w:lang w:eastAsia="pt-BR"/>
+        </w:rPr>
+        <w:t>/multitenancy001 (</w:t>
+      </w:r>
+      <w:proofErr w:type="spellStart"/>
+      <w:r>
+        <w:rPr>
+          <w:rFonts w:ascii="Segoe UI Emoji" w:eastAsia="Times New Roman" w:hAnsi="Segoe UI Emoji" w:cs="Segoe UI Emoji"/>
+          <w:sz w:val="24"/>
+          <w:szCs w:val="24"/>
+          <w:lang w:eastAsia="pt-BR"/>
+        </w:rPr>
+        <w:t>main</w:t>
+      </w:r>
+      <w:proofErr w:type="spellEnd"/>
+      <w:r>
+        <w:rPr>
+          <w:rFonts w:ascii="Segoe UI Emoji" w:eastAsia="Times New Roman" w:hAnsi="Segoe UI Emoji" w:cs="Segoe UI Emoji"/>
+          <w:sz w:val="24"/>
+          <w:szCs w:val="24"/>
+          <w:lang w:eastAsia="pt-BR"/>
+        </w:rPr>
+        <w:t>)</w:t>
       </w:r>
     </w:p>
     <w:p>
@@ -187,14 +362,65 @@
         </w:rPr>
         <w:br/>
       </w:r>
-      <w:r>
-        <w:rPr>
-          <w:rFonts w:ascii="Segoe UI Emoji" w:eastAsia="Times New Roman" w:hAnsi="Segoe UI Emoji" w:cs="Segoe UI Emoji"/>
-          <w:sz w:val="24"/>
-          <w:szCs w:val="24"/>
-          <w:lang w:eastAsia="pt-BR"/>
-        </w:rPr>
-        <w:t>Usuario@SANDESK-MICRO MINGW64 ~/eclipse-workspace/multitenancy001 (main)</w:t>
+      <w:proofErr w:type="spellStart"/>
+      <w:r>
+        <w:rPr>
+          <w:rFonts w:ascii="Segoe UI Emoji" w:eastAsia="Times New Roman" w:hAnsi="Segoe UI Emoji" w:cs="Segoe UI Emoji"/>
+          <w:sz w:val="24"/>
+          <w:szCs w:val="24"/>
+          <w:lang w:eastAsia="pt-BR"/>
+        </w:rPr>
+        <w:t>Usuario@SANDESK-MICRO</w:t>
+      </w:r>
+      <w:proofErr w:type="spellEnd"/>
+      <w:r>
+        <w:rPr>
+          <w:rFonts w:ascii="Segoe UI Emoji" w:eastAsia="Times New Roman" w:hAnsi="Segoe UI Emoji" w:cs="Segoe UI Emoji"/>
+          <w:sz w:val="24"/>
+          <w:szCs w:val="24"/>
+          <w:lang w:eastAsia="pt-BR"/>
+        </w:rPr>
+        <w:t xml:space="preserve"> MINGW64 ~/eclipse-</w:t>
+      </w:r>
+      <w:proofErr w:type="spellStart"/>
+      <w:r>
+        <w:rPr>
+          <w:rFonts w:ascii="Segoe UI Emoji" w:eastAsia="Times New Roman" w:hAnsi="Segoe UI Emoji" w:cs="Segoe UI Emoji"/>
+          <w:sz w:val="24"/>
+          <w:szCs w:val="24"/>
+          <w:lang w:eastAsia="pt-BR"/>
+        </w:rPr>
+        <w:t>workspace</w:t>
+      </w:r>
+      <w:proofErr w:type="spellEnd"/>
+      <w:r>
+        <w:rPr>
+          <w:rFonts w:ascii="Segoe UI Emoji" w:eastAsia="Times New Roman" w:hAnsi="Segoe UI Emoji" w:cs="Segoe UI Emoji"/>
+          <w:sz w:val="24"/>
+          <w:szCs w:val="24"/>
+          <w:lang w:eastAsia="pt-BR"/>
+        </w:rPr>
+        <w:t>/multitenancy001 (</w:t>
+      </w:r>
+      <w:proofErr w:type="spellStart"/>
+      <w:r>
+        <w:rPr>
+          <w:rFonts w:ascii="Segoe UI Emoji" w:eastAsia="Times New Roman" w:hAnsi="Segoe UI Emoji" w:cs="Segoe UI Emoji"/>
+          <w:sz w:val="24"/>
+          <w:szCs w:val="24"/>
+          <w:lang w:eastAsia="pt-BR"/>
+        </w:rPr>
+        <w:t>main</w:t>
+      </w:r>
+      <w:proofErr w:type="spellEnd"/>
+      <w:r>
+        <w:rPr>
+          <w:rFonts w:ascii="Segoe UI Emoji" w:eastAsia="Times New Roman" w:hAnsi="Segoe UI Emoji" w:cs="Segoe UI Emoji"/>
+          <w:sz w:val="24"/>
+          <w:szCs w:val="24"/>
+          <w:lang w:eastAsia="pt-BR"/>
+        </w:rPr>
+        <w:t>)</w:t>
       </w:r>
     </w:p>
     <w:p>
@@ -243,14 +469,65 @@
         </w:rPr>
         <w:br/>
       </w:r>
-      <w:r>
-        <w:rPr>
-          <w:rFonts w:ascii="Segoe UI Emoji" w:eastAsia="Times New Roman" w:hAnsi="Segoe UI Emoji" w:cs="Segoe UI Emoji"/>
-          <w:sz w:val="24"/>
-          <w:szCs w:val="24"/>
-          <w:lang w:eastAsia="pt-BR"/>
-        </w:rPr>
-        <w:t>Usuario@SANDESK-MICRO MINGW64 ~/eclipse-workspace/multitenancy001 (main)</w:t>
+      <w:proofErr w:type="spellStart"/>
+      <w:r>
+        <w:rPr>
+          <w:rFonts w:ascii="Segoe UI Emoji" w:eastAsia="Times New Roman" w:hAnsi="Segoe UI Emoji" w:cs="Segoe UI Emoji"/>
+          <w:sz w:val="24"/>
+          <w:szCs w:val="24"/>
+          <w:lang w:eastAsia="pt-BR"/>
+        </w:rPr>
+        <w:t>Usuario@SANDESK-MICRO</w:t>
+      </w:r>
+      <w:proofErr w:type="spellEnd"/>
+      <w:r>
+        <w:rPr>
+          <w:rFonts w:ascii="Segoe UI Emoji" w:eastAsia="Times New Roman" w:hAnsi="Segoe UI Emoji" w:cs="Segoe UI Emoji"/>
+          <w:sz w:val="24"/>
+          <w:szCs w:val="24"/>
+          <w:lang w:eastAsia="pt-BR"/>
+        </w:rPr>
+        <w:t xml:space="preserve"> MINGW64 ~/eclipse-</w:t>
+      </w:r>
+      <w:proofErr w:type="spellStart"/>
+      <w:r>
+        <w:rPr>
+          <w:rFonts w:ascii="Segoe UI Emoji" w:eastAsia="Times New Roman" w:hAnsi="Segoe UI Emoji" w:cs="Segoe UI Emoji"/>
+          <w:sz w:val="24"/>
+          <w:szCs w:val="24"/>
+          <w:lang w:eastAsia="pt-BR"/>
+        </w:rPr>
+        <w:t>workspace</w:t>
+      </w:r>
+      <w:proofErr w:type="spellEnd"/>
+      <w:r>
+        <w:rPr>
+          <w:rFonts w:ascii="Segoe UI Emoji" w:eastAsia="Times New Roman" w:hAnsi="Segoe UI Emoji" w:cs="Segoe UI Emoji"/>
+          <w:sz w:val="24"/>
+          <w:szCs w:val="24"/>
+          <w:lang w:eastAsia="pt-BR"/>
+        </w:rPr>
+        <w:t>/multitenancy001 (</w:t>
+      </w:r>
+      <w:proofErr w:type="spellStart"/>
+      <w:r>
+        <w:rPr>
+          <w:rFonts w:ascii="Segoe UI Emoji" w:eastAsia="Times New Roman" w:hAnsi="Segoe UI Emoji" w:cs="Segoe UI Emoji"/>
+          <w:sz w:val="24"/>
+          <w:szCs w:val="24"/>
+          <w:lang w:eastAsia="pt-BR"/>
+        </w:rPr>
+        <w:t>main</w:t>
+      </w:r>
+      <w:proofErr w:type="spellEnd"/>
+      <w:r>
+        <w:rPr>
+          <w:rFonts w:ascii="Segoe UI Emoji" w:eastAsia="Times New Roman" w:hAnsi="Segoe UI Emoji" w:cs="Segoe UI Emoji"/>
+          <w:sz w:val="24"/>
+          <w:szCs w:val="24"/>
+          <w:lang w:eastAsia="pt-BR"/>
+        </w:rPr>
+        <w:t>)</w:t>
       </w:r>
     </w:p>
     <w:p>
@@ -340,11 +617,596 @@
         </w:rPr>
         <w:br/>
       </w:r>
-      <w:r>
-        <w:t>./mvnw -DskipTests clean test</w:t>
-      </w:r>
+      <w:proofErr w:type="gramStart"/>
+      <w:r>
+        <w:t>./</w:t>
+      </w:r>
+      <w:proofErr w:type="spellStart"/>
+      <w:proofErr w:type="gramEnd"/>
+      <w:r>
+        <w:t>mvnw</w:t>
+      </w:r>
+      <w:proofErr w:type="spellEnd"/>
+      <w:r>
+        <w:t xml:space="preserve"> -</w:t>
+      </w:r>
+      <w:proofErr w:type="spellStart"/>
+      <w:r>
+        <w:t>DskipTests</w:t>
+      </w:r>
+      <w:proofErr w:type="spellEnd"/>
+      <w:r>
+        <w:t xml:space="preserve"> clean </w:t>
+      </w:r>
+      <w:proofErr w:type="spellStart"/>
+      <w:r>
+        <w:t>test</w:t>
+      </w:r>
+      <w:proofErr w:type="spellEnd"/>
     </w:p>
     <w:p/>
+    <w:p>
+      <w:r>
+        <w:t xml:space="preserve">//verifica se ao injetar segue o padrão:  </w:t>
+      </w:r>
+      <w:proofErr w:type="spellStart"/>
+      <w:r>
+        <w:t>FuncaoInjetada</w:t>
+      </w:r>
+      <w:proofErr w:type="spellEnd"/>
+      <w:r>
+        <w:t xml:space="preserve"> funcaoInjetada </w:t>
+      </w:r>
+    </w:p>
+    <w:p>
+      <w:proofErr w:type="spellStart"/>
+      <w:r>
+        <w:t>grep</w:t>
+      </w:r>
+      <w:proofErr w:type="spellEnd"/>
+      <w:r>
+        <w:t xml:space="preserve"> -</w:t>
+      </w:r>
+      <w:proofErr w:type="spellStart"/>
+      <w:r>
+        <w:t>RInE</w:t>
+      </w:r>
+      <w:proofErr w:type="spellEnd"/>
+      <w:r>
+        <w:t xml:space="preserve"> "private[[:space:</w:t>
+      </w:r>
+      <w:proofErr w:type="gramStart"/>
+      <w:r>
+        <w:t>]]+</w:t>
+      </w:r>
+      <w:proofErr w:type="gramEnd"/>
+      <w:r>
+        <w:t>final[[:space:</w:t>
+      </w:r>
+      <w:proofErr w:type="gramStart"/>
+      <w:r>
+        <w:t>]]+</w:t>
+      </w:r>
+      <w:proofErr w:type="gramEnd"/>
+      <w:r>
+        <w:t>[A-</w:t>
+      </w:r>
+      <w:proofErr w:type="gramStart"/>
+      <w:r>
+        <w:t>Z][</w:t>
+      </w:r>
+      <w:proofErr w:type="gramEnd"/>
+      <w:r>
+        <w:t>A-Za-z0-9</w:t>
+      </w:r>
+      <w:proofErr w:type="gramStart"/>
+      <w:r>
+        <w:t>_]*</w:t>
+      </w:r>
+      <w:proofErr w:type="gramEnd"/>
+      <w:r>
+        <w:t>[[:space:</w:t>
+      </w:r>
+      <w:proofErr w:type="gramStart"/>
+      <w:r>
+        <w:t>]]+</w:t>
+      </w:r>
+      <w:proofErr w:type="gramEnd"/>
+      <w:r>
+        <w:t>[a-</w:t>
+      </w:r>
+      <w:proofErr w:type="gramStart"/>
+      <w:r>
+        <w:t>z][</w:t>
+      </w:r>
+      <w:proofErr w:type="gramEnd"/>
+      <w:r>
+        <w:t>A-Za-z0-9</w:t>
+      </w:r>
+      <w:proofErr w:type="gramStart"/>
+      <w:r>
+        <w:t>_]*</w:t>
+      </w:r>
+      <w:proofErr w:type="gramEnd"/>
+      <w:r>
+        <w:t>[[:space:</w:t>
+      </w:r>
+      <w:proofErr w:type="gramStart"/>
+      <w:r>
+        <w:t>]]*</w:t>
+      </w:r>
+      <w:proofErr w:type="gramEnd"/>
+      <w:r>
+        <w:t xml:space="preserve">;" </w:t>
+      </w:r>
+      <w:proofErr w:type="spellStart"/>
+      <w:r>
+        <w:t>src</w:t>
+      </w:r>
+      <w:proofErr w:type="spellEnd"/>
+      <w:r>
+        <w:t>/</w:t>
+      </w:r>
+      <w:proofErr w:type="spellStart"/>
+      <w:r>
+        <w:t>main</w:t>
+      </w:r>
+      <w:proofErr w:type="spellEnd"/>
+      <w:r>
+        <w:t>/</w:t>
+      </w:r>
+      <w:proofErr w:type="spellStart"/>
+      <w:r>
+        <w:t>java</w:t>
+      </w:r>
+      <w:proofErr w:type="spellEnd"/>
+      <w:r>
+        <w:t xml:space="preserve"> \</w:t>
+      </w:r>
+    </w:p>
+    <w:p>
+      <w:r>
+        <w:t xml:space="preserve">  | </w:t>
+      </w:r>
+      <w:proofErr w:type="spellStart"/>
+      <w:r>
+        <w:t>grep</w:t>
+      </w:r>
+      <w:proofErr w:type="spellEnd"/>
+      <w:r>
+        <w:t xml:space="preserve"> -</w:t>
+      </w:r>
+      <w:proofErr w:type="spellStart"/>
+      <w:r>
+        <w:t>vE</w:t>
+      </w:r>
+      <w:proofErr w:type="spellEnd"/>
+      <w:r>
+        <w:t xml:space="preserve"> "/domain/|/dto/|/api/dto/|/shared/domain/|/shared/api/error/|/enum/|/model/|/kernel/|/persistence/publicschema/|/persistence/tenantschema/" \</w:t>
+      </w:r>
+    </w:p>
+    <w:p>
+      <w:r>
+        <w:t xml:space="preserve">  | </w:t>
+      </w:r>
+      <w:proofErr w:type="spellStart"/>
+      <w:r>
+        <w:t>grep</w:t>
+      </w:r>
+      <w:proofErr w:type="spellEnd"/>
+      <w:r>
+        <w:t xml:space="preserve"> -</w:t>
+      </w:r>
+      <w:proofErr w:type="spellStart"/>
+      <w:r>
+        <w:t>vE</w:t>
+      </w:r>
+      <w:proofErr w:type="spellEnd"/>
+      <w:r>
+        <w:t xml:space="preserve"> "[[:space:</w:t>
+      </w:r>
+      <w:proofErr w:type="gramStart"/>
+      <w:r>
+        <w:t>]](</w:t>
+      </w:r>
+      <w:proofErr w:type="gramEnd"/>
+      <w:r>
+        <w:t>mapping|repo|uow|store|audit|hasher|jwtIntegration|refreshSessions|refreshIntrospection|userDetailsService|</w:t>
+      </w:r>
+      <w:proofErr w:type="gramStart"/>
+      <w:r>
+        <w:t>authMechanics)[</w:t>
+      </w:r>
+      <w:proofErr w:type="gramEnd"/>
+      <w:r>
+        <w:t>[:space:</w:t>
+      </w:r>
+      <w:proofErr w:type="gramStart"/>
+      <w:r>
+        <w:t>]]*</w:t>
+      </w:r>
+      <w:proofErr w:type="gramEnd"/>
+      <w:r>
+        <w:t>;" \</w:t>
+      </w:r>
+    </w:p>
+    <w:p>
+      <w:r>
+        <w:t xml:space="preserve">  | </w:t>
+      </w:r>
+      <w:proofErr w:type="spellStart"/>
+      <w:r>
+        <w:t>while</w:t>
+      </w:r>
+      <w:proofErr w:type="spellEnd"/>
+      <w:r>
+        <w:t xml:space="preserve"> IFS= </w:t>
+      </w:r>
+      <w:proofErr w:type="spellStart"/>
+      <w:r>
+        <w:t>read</w:t>
+      </w:r>
+      <w:proofErr w:type="spellEnd"/>
+      <w:r>
+        <w:t xml:space="preserve"> -r </w:t>
+      </w:r>
+      <w:proofErr w:type="spellStart"/>
+      <w:r>
+        <w:t>line</w:t>
+      </w:r>
+      <w:proofErr w:type="spellEnd"/>
+      <w:r>
+        <w:t>; do</w:t>
+      </w:r>
+    </w:p>
+    <w:p>
+      <w:r>
+        <w:t xml:space="preserve">      </w:t>
+      </w:r>
+      <w:proofErr w:type="spellStart"/>
+      <w:r>
+        <w:t>type</w:t>
+      </w:r>
+      <w:proofErr w:type="spellEnd"/>
+      <w:r>
+        <w:t>=$(</w:t>
+      </w:r>
+      <w:proofErr w:type="spellStart"/>
+      <w:r>
+        <w:t>echo</w:t>
+      </w:r>
+      <w:proofErr w:type="spellEnd"/>
+      <w:r>
+        <w:t xml:space="preserve"> "$</w:t>
+      </w:r>
+      <w:proofErr w:type="spellStart"/>
+      <w:r>
+        <w:t>line</w:t>
+      </w:r>
+      <w:proofErr w:type="spellEnd"/>
+      <w:r>
+        <w:t xml:space="preserve">" | </w:t>
+      </w:r>
+      <w:proofErr w:type="spellStart"/>
+      <w:r>
+        <w:t>sed</w:t>
+      </w:r>
+      <w:proofErr w:type="spellEnd"/>
+      <w:r>
+        <w:t xml:space="preserve"> -E 's</w:t>
+      </w:r>
+      <w:proofErr w:type="gramStart"/>
+      <w:r>
+        <w:t>/.*</w:t>
+      </w:r>
+      <w:proofErr w:type="gramEnd"/>
+      <w:r>
+        <w:t>private[[:space:</w:t>
+      </w:r>
+      <w:proofErr w:type="gramStart"/>
+      <w:r>
+        <w:t>]]+</w:t>
+      </w:r>
+      <w:proofErr w:type="gramEnd"/>
+      <w:r>
+        <w:t>final[[:space:</w:t>
+      </w:r>
+      <w:proofErr w:type="gramStart"/>
+      <w:r>
+        <w:t>]]+(</w:t>
+      </w:r>
+      <w:proofErr w:type="gramEnd"/>
+      <w:r>
+        <w:t>[A-</w:t>
+      </w:r>
+      <w:proofErr w:type="gramStart"/>
+      <w:r>
+        <w:t>Z][</w:t>
+      </w:r>
+      <w:proofErr w:type="gramEnd"/>
+      <w:r>
+        <w:t>A-Za-z0-9</w:t>
+      </w:r>
+      <w:proofErr w:type="gramStart"/>
+      <w:r>
+        <w:t>_]*</w:t>
+      </w:r>
+      <w:proofErr w:type="gramEnd"/>
+      <w:r>
+        <w:t>)[[:space:</w:t>
+      </w:r>
+      <w:proofErr w:type="gramStart"/>
+      <w:r>
+        <w:t>]]+(</w:t>
+      </w:r>
+      <w:proofErr w:type="gramEnd"/>
+      <w:r>
+        <w:t>[a-</w:t>
+      </w:r>
+      <w:proofErr w:type="gramStart"/>
+      <w:r>
+        <w:t>z][</w:t>
+      </w:r>
+      <w:proofErr w:type="gramEnd"/>
+      <w:r>
+        <w:t>A-Za-z0-9</w:t>
+      </w:r>
+      <w:proofErr w:type="gramStart"/>
+      <w:r>
+        <w:t>_]*</w:t>
+      </w:r>
+      <w:proofErr w:type="gramEnd"/>
+      <w:r>
+        <w:t>)[[:space:</w:t>
+      </w:r>
+      <w:proofErr w:type="gramStart"/>
+      <w:r>
+        <w:t>]]*;.</w:t>
+      </w:r>
+      <w:proofErr w:type="gramEnd"/>
+      <w:r>
+        <w:t>*/\1/')</w:t>
+      </w:r>
+    </w:p>
+    <w:p>
+      <w:r>
+        <w:t xml:space="preserve">      var=$(</w:t>
+      </w:r>
+      <w:proofErr w:type="spellStart"/>
+      <w:r>
+        <w:t>echo</w:t>
+      </w:r>
+      <w:proofErr w:type="spellEnd"/>
+      <w:r>
+        <w:t xml:space="preserve"> "$</w:t>
+      </w:r>
+      <w:proofErr w:type="spellStart"/>
+      <w:r>
+        <w:t>line</w:t>
+      </w:r>
+      <w:proofErr w:type="spellEnd"/>
+      <w:proofErr w:type="gramStart"/>
+      <w:r>
+        <w:t>"  |</w:t>
+      </w:r>
+      <w:proofErr w:type="gramEnd"/>
+      <w:r>
+        <w:t xml:space="preserve"> </w:t>
+      </w:r>
+      <w:proofErr w:type="spellStart"/>
+      <w:r>
+        <w:t>sed</w:t>
+      </w:r>
+      <w:proofErr w:type="spellEnd"/>
+      <w:r>
+        <w:t xml:space="preserve"> -E 's</w:t>
+      </w:r>
+      <w:proofErr w:type="gramStart"/>
+      <w:r>
+        <w:t>/.*</w:t>
+      </w:r>
+      <w:proofErr w:type="gramEnd"/>
+      <w:r>
+        <w:t>private[[:space:</w:t>
+      </w:r>
+      <w:proofErr w:type="gramStart"/>
+      <w:r>
+        <w:t>]]+</w:t>
+      </w:r>
+      <w:proofErr w:type="gramEnd"/>
+      <w:r>
+        <w:t>final[[:space:</w:t>
+      </w:r>
+      <w:proofErr w:type="gramStart"/>
+      <w:r>
+        <w:t>]]+(</w:t>
+      </w:r>
+      <w:proofErr w:type="gramEnd"/>
+      <w:r>
+        <w:t>[A-</w:t>
+      </w:r>
+      <w:proofErr w:type="gramStart"/>
+      <w:r>
+        <w:t>Z][</w:t>
+      </w:r>
+      <w:proofErr w:type="gramEnd"/>
+      <w:r>
+        <w:t>A-Za-z0-9</w:t>
+      </w:r>
+      <w:proofErr w:type="gramStart"/>
+      <w:r>
+        <w:t>_]*</w:t>
+      </w:r>
+      <w:proofErr w:type="gramEnd"/>
+      <w:r>
+        <w:t>)[[:space:</w:t>
+      </w:r>
+      <w:proofErr w:type="gramStart"/>
+      <w:r>
+        <w:t>]]+(</w:t>
+      </w:r>
+      <w:proofErr w:type="gramEnd"/>
+      <w:r>
+        <w:t>[a-</w:t>
+      </w:r>
+      <w:proofErr w:type="gramStart"/>
+      <w:r>
+        <w:t>z][</w:t>
+      </w:r>
+      <w:proofErr w:type="gramEnd"/>
+      <w:r>
+        <w:t>A-Za-z0-9</w:t>
+      </w:r>
+      <w:proofErr w:type="gramStart"/>
+      <w:r>
+        <w:t>_]*</w:t>
+      </w:r>
+      <w:proofErr w:type="gramEnd"/>
+      <w:r>
+        <w:t>)[[:space:</w:t>
+      </w:r>
+      <w:proofErr w:type="gramStart"/>
+      <w:r>
+        <w:t>]]*;.</w:t>
+      </w:r>
+      <w:proofErr w:type="gramEnd"/>
+      <w:r>
+        <w:t>*/\2/')</w:t>
+      </w:r>
+    </w:p>
+    <w:p>
+      <w:r>
+        <w:t xml:space="preserve">      </w:t>
+      </w:r>
+      <w:proofErr w:type="spellStart"/>
+      <w:r>
+        <w:t>expected</w:t>
+      </w:r>
+      <w:proofErr w:type="spellEnd"/>
+      <w:r>
+        <w:t>="$(</w:t>
+      </w:r>
+      <w:proofErr w:type="spellStart"/>
+      <w:r>
+        <w:t>tr</w:t>
+      </w:r>
+      <w:proofErr w:type="spellEnd"/>
+      <w:r>
+        <w:t xml:space="preserve"> '[:</w:t>
+      </w:r>
+      <w:proofErr w:type="spellStart"/>
+      <w:r>
+        <w:t>upper</w:t>
+      </w:r>
+      <w:proofErr w:type="spellEnd"/>
+      <w:r>
+        <w:t>:]' '[:</w:t>
+      </w:r>
+      <w:proofErr w:type="spellStart"/>
+      <w:r>
+        <w:t>lower</w:t>
+      </w:r>
+      <w:proofErr w:type="spellEnd"/>
+      <w:r>
+        <w:t>:]' &lt;&lt;&lt; "${type:0:1}</w:t>
+      </w:r>
+      <w:proofErr w:type="gramStart"/>
+      <w:r>
+        <w:t>")$</w:t>
+      </w:r>
+      <w:proofErr w:type="gramEnd"/>
+      <w:r>
+        <w:t>{type:1}"</w:t>
+      </w:r>
+    </w:p>
+    <w:p>
+      <w:r>
+        <w:t xml:space="preserve">      </w:t>
+      </w:r>
+      <w:proofErr w:type="spellStart"/>
+      <w:r>
+        <w:t>if</w:t>
+      </w:r>
+      <w:proofErr w:type="spellEnd"/>
+      <w:r>
+        <w:t xml:space="preserve"> </w:t>
+      </w:r>
+      <w:proofErr w:type="gramStart"/>
+      <w:r>
+        <w:t>[ "</w:t>
+      </w:r>
+      <w:proofErr w:type="gramEnd"/>
+      <w:r>
+        <w:t>$var</w:t>
+      </w:r>
+      <w:proofErr w:type="gramStart"/>
+      <w:r>
+        <w:t>" !</w:t>
+      </w:r>
+      <w:proofErr w:type="gramEnd"/>
+      <w:r>
+        <w:t>= "$</w:t>
+      </w:r>
+      <w:proofErr w:type="spellStart"/>
+      <w:r>
+        <w:t>expected</w:t>
+      </w:r>
+      <w:proofErr w:type="spellEnd"/>
+      <w:proofErr w:type="gramStart"/>
+      <w:r>
+        <w:t>" ]</w:t>
+      </w:r>
+      <w:proofErr w:type="gramEnd"/>
+      <w:r>
+        <w:t xml:space="preserve">; </w:t>
+      </w:r>
+      <w:proofErr w:type="spellStart"/>
+      <w:r>
+        <w:t>then</w:t>
+      </w:r>
+      <w:proofErr w:type="spellEnd"/>
+    </w:p>
+    <w:p>
+      <w:r>
+        <w:t xml:space="preserve">        </w:t>
+      </w:r>
+      <w:proofErr w:type="spellStart"/>
+      <w:r>
+        <w:t>echo</w:t>
+      </w:r>
+      <w:proofErr w:type="spellEnd"/>
+      <w:r>
+        <w:t xml:space="preserve"> "$</w:t>
+      </w:r>
+      <w:proofErr w:type="spellStart"/>
+      <w:r>
+        <w:t>line</w:t>
+      </w:r>
+      <w:proofErr w:type="spellEnd"/>
+      <w:r>
+        <w:t>"</w:t>
+      </w:r>
+    </w:p>
+    <w:p>
+      <w:r>
+        <w:t xml:space="preserve">      </w:t>
+      </w:r>
+      <w:proofErr w:type="spellStart"/>
+      <w:r>
+        <w:t>fi</w:t>
+      </w:r>
+      <w:proofErr w:type="spellEnd"/>
+    </w:p>
+    <w:p>
+      <w:r>
+        <w:t xml:space="preserve">    </w:t>
+      </w:r>
+      <w:proofErr w:type="spellStart"/>
+      <w:r>
+        <w:t>done</w:t>
+      </w:r>
+      <w:proofErr w:type="spellEnd"/>
+    </w:p>
     <w:sectPr>
       <w:pgSz w:w="11906" w:h="16838"/>
       <w:pgMar w:top="1417" w:right="1701" w:bottom="1417" w:left="1701" w:header="708" w:footer="708" w:gutter="0"/>
@@ -3661,6 +4523,7 @@
   <w:style w:type="character" w:default="1" w:styleId="Fontepargpadro">
     <w:name w:val="Default Paragraph Font"/>
     <w:uiPriority w:val="1"/>
+    <w:semiHidden/>
     <w:unhideWhenUsed/>
   </w:style>
   <w:style w:type="table" w:default="1" w:styleId="Tabelanormal">

</xml_diff>

<commit_message>
refactor: testando novamente endpoints apos implementacao auditoria crud
</commit_message>
<xml_diff>
--- a/batchs mais utilizados.docx
+++ b/batchs mais utilizados.docx
@@ -546,18 +546,17 @@
           <w:szCs w:val="24"/>
           <w:lang w:eastAsia="pt-BR"/>
         </w:rPr>
-        <w:t>$ COLLECTION=e2e/multitenancy001.postman_collection.v15.4-categories-subcategories-suppliers-products-full.json ENV_FILE=e2e/multitenancy001.local.postman_environment.v15.4.json ./e2e/run-e2e-reset.sh</w:t>
-      </w:r>
-    </w:p>
-    <w:p>
-      <w:pPr>
-        <w:rPr>
-          <w:rFonts w:ascii="Segoe UI Emoji" w:eastAsia="Times New Roman" w:hAnsi="Segoe UI Emoji" w:cs="Segoe UI Emoji"/>
-          <w:sz w:val="24"/>
-          <w:szCs w:val="24"/>
-          <w:lang w:eastAsia="pt-BR"/>
-        </w:rPr>
-      </w:pPr>
+        <w:t xml:space="preserve">$ </w:t>
+      </w:r>
+      <w:r>
+        <w:rPr>
+          <w:rFonts w:ascii="Segoe UI Emoji" w:eastAsia="Times New Roman" w:hAnsi="Segoe UI Emoji" w:cs="Segoe UI Emoji"/>
+          <w:sz w:val="24"/>
+          <w:szCs w:val="24"/>
+          <w:lang w:eastAsia="pt-BR"/>
+        </w:rPr>
+        <w:t>COLLECTION=e2e/multitenancy001.postman_collection.v3.0-bootstrap-tenant-auth-controlplane-auth.json ENV_FILE=e2e/multitenancy001.local.postman_environment.v3.0.json ./e2e/run-e2e-reset.sh</w:t>
+      </w:r>
     </w:p>
     <w:p>
       <w:pPr>
@@ -655,7 +654,15 @@
       </w:r>
       <w:proofErr w:type="spellEnd"/>
       <w:r>
-        <w:t xml:space="preserve"> funcaoInjetada </w:t>
+        <w:t xml:space="preserve"> </w:t>
+      </w:r>
+      <w:proofErr w:type="spellStart"/>
+      <w:r>
+        <w:t>funcaoInjetada</w:t>
+      </w:r>
+      <w:proofErr w:type="spellEnd"/>
+      <w:r>
+        <w:t xml:space="preserve"> </w:t>
       </w:r>
     </w:p>
     <w:p>
@@ -4523,7 +4530,6 @@
   <w:style w:type="character" w:default="1" w:styleId="Fontepargpadro">
     <w:name w:val="Default Paragraph Font"/>
     <w:uiPriority w:val="1"/>
-    <w:semiHidden/>
     <w:unhideWhenUsed/>
   </w:style>
   <w:style w:type="table" w:default="1" w:styleId="Tabelanormal">

</xml_diff>

<commit_message>
fix: endpoints quebrados agora funcionam
</commit_message>
<xml_diff>
--- a/batchs mais utilizados.docx
+++ b/batchs mais utilizados.docx
@@ -11,7 +11,6 @@
           <w:lang w:eastAsia="pt-BR"/>
         </w:rPr>
       </w:pPr>
-      <w:proofErr w:type="spellStart"/>
       <w:r>
         <w:rPr>
           <w:rFonts w:ascii="Segoe UI Emoji" w:eastAsia="Times New Roman" w:hAnsi="Segoe UI Emoji" w:cs="Segoe UI Emoji"/>
@@ -19,9 +18,18 @@
           <w:szCs w:val="24"/>
           <w:lang w:eastAsia="pt-BR"/>
         </w:rPr>
-        <w:t>newman</w:t>
+        <w:t>newman run e2e/multitenancy001-e2e.postman_collection.json \</w:t>
       </w:r>
-      <w:proofErr w:type="spellEnd"/>
+    </w:p>
+    <w:p>
+      <w:pPr>
+        <w:rPr>
+          <w:rFonts w:ascii="Segoe UI Emoji" w:eastAsia="Times New Roman" w:hAnsi="Segoe UI Emoji" w:cs="Segoe UI Emoji"/>
+          <w:sz w:val="24"/>
+          <w:szCs w:val="24"/>
+          <w:lang w:eastAsia="pt-BR"/>
+        </w:rPr>
+      </w:pPr>
       <w:r>
         <w:rPr>
           <w:rFonts w:ascii="Segoe UI Emoji" w:eastAsia="Times New Roman" w:hAnsi="Segoe UI Emoji" w:cs="Segoe UI Emoji"/>
@@ -29,9 +37,18 @@
           <w:szCs w:val="24"/>
           <w:lang w:eastAsia="pt-BR"/>
         </w:rPr>
-        <w:t xml:space="preserve"> </w:t>
+        <w:t xml:space="preserve">  -e e2e/multitenancy001-local.postman_environment.json \</w:t>
       </w:r>
-      <w:proofErr w:type="spellStart"/>
+    </w:p>
+    <w:p>
+      <w:pPr>
+        <w:rPr>
+          <w:rFonts w:ascii="Segoe UI Emoji" w:eastAsia="Times New Roman" w:hAnsi="Segoe UI Emoji" w:cs="Segoe UI Emoji"/>
+          <w:sz w:val="24"/>
+          <w:szCs w:val="24"/>
+          <w:lang w:eastAsia="pt-BR"/>
+        </w:rPr>
+      </w:pPr>
       <w:r>
         <w:rPr>
           <w:rFonts w:ascii="Segoe UI Emoji" w:eastAsia="Times New Roman" w:hAnsi="Segoe UI Emoji" w:cs="Segoe UI Emoji"/>
@@ -39,87 +56,8 @@
           <w:szCs w:val="24"/>
           <w:lang w:eastAsia="pt-BR"/>
         </w:rPr>
-        <w:t>run</w:t>
+        <w:t xml:space="preserve">  --bail</w:t>
       </w:r>
-      <w:proofErr w:type="spellEnd"/>
-      <w:r>
-        <w:rPr>
-          <w:rFonts w:ascii="Segoe UI Emoji" w:eastAsia="Times New Roman" w:hAnsi="Segoe UI Emoji" w:cs="Segoe UI Emoji"/>
-          <w:sz w:val="24"/>
-          <w:szCs w:val="24"/>
-          <w:lang w:eastAsia="pt-BR"/>
-        </w:rPr>
-        <w:t xml:space="preserve"> e2e/multitenancy001-e2e.postman_collection.json \</w:t>
-      </w:r>
-    </w:p>
-    <w:p>
-      <w:pPr>
-        <w:rPr>
-          <w:rFonts w:ascii="Segoe UI Emoji" w:eastAsia="Times New Roman" w:hAnsi="Segoe UI Emoji" w:cs="Segoe UI Emoji"/>
-          <w:sz w:val="24"/>
-          <w:szCs w:val="24"/>
-          <w:lang w:eastAsia="pt-BR"/>
-        </w:rPr>
-      </w:pPr>
-      <w:r>
-        <w:rPr>
-          <w:rFonts w:ascii="Segoe UI Emoji" w:eastAsia="Times New Roman" w:hAnsi="Segoe UI Emoji" w:cs="Segoe UI Emoji"/>
-          <w:sz w:val="24"/>
-          <w:szCs w:val="24"/>
-          <w:lang w:eastAsia="pt-BR"/>
-        </w:rPr>
-        <w:t xml:space="preserve">  -</w:t>
-      </w:r>
-      <w:proofErr w:type="gramStart"/>
-      <w:r>
-        <w:rPr>
-          <w:rFonts w:ascii="Segoe UI Emoji" w:eastAsia="Times New Roman" w:hAnsi="Segoe UI Emoji" w:cs="Segoe UI Emoji"/>
-          <w:sz w:val="24"/>
-          <w:szCs w:val="24"/>
-          <w:lang w:eastAsia="pt-BR"/>
-        </w:rPr>
-        <w:t>e</w:t>
-      </w:r>
-      <w:proofErr w:type="gramEnd"/>
-      <w:r>
-        <w:rPr>
-          <w:rFonts w:ascii="Segoe UI Emoji" w:eastAsia="Times New Roman" w:hAnsi="Segoe UI Emoji" w:cs="Segoe UI Emoji"/>
-          <w:sz w:val="24"/>
-          <w:szCs w:val="24"/>
-          <w:lang w:eastAsia="pt-BR"/>
-        </w:rPr>
-        <w:t xml:space="preserve"> e2e/multitenancy001-local.postman_environment.json \</w:t>
-      </w:r>
-    </w:p>
-    <w:p>
-      <w:pPr>
-        <w:rPr>
-          <w:rFonts w:ascii="Segoe UI Emoji" w:eastAsia="Times New Roman" w:hAnsi="Segoe UI Emoji" w:cs="Segoe UI Emoji"/>
-          <w:sz w:val="24"/>
-          <w:szCs w:val="24"/>
-          <w:lang w:eastAsia="pt-BR"/>
-        </w:rPr>
-      </w:pPr>
-      <w:r>
-        <w:rPr>
-          <w:rFonts w:ascii="Segoe UI Emoji" w:eastAsia="Times New Roman" w:hAnsi="Segoe UI Emoji" w:cs="Segoe UI Emoji"/>
-          <w:sz w:val="24"/>
-          <w:szCs w:val="24"/>
-          <w:lang w:eastAsia="pt-BR"/>
-        </w:rPr>
-        <w:t xml:space="preserve">  --</w:t>
-      </w:r>
-      <w:proofErr w:type="spellStart"/>
-      <w:r>
-        <w:rPr>
-          <w:rFonts w:ascii="Segoe UI Emoji" w:eastAsia="Times New Roman" w:hAnsi="Segoe UI Emoji" w:cs="Segoe UI Emoji"/>
-          <w:sz w:val="24"/>
-          <w:szCs w:val="24"/>
-          <w:lang w:eastAsia="pt-BR"/>
-        </w:rPr>
-        <w:t>bail</w:t>
-      </w:r>
-      <w:proofErr w:type="spellEnd"/>
       <w:r>
         <w:rPr>
           <w:rFonts w:ascii="Segoe UI Emoji" w:eastAsia="Times New Roman" w:hAnsi="Segoe UI Emoji" w:cs="Segoe UI Emoji"/>
@@ -154,59 +92,8 @@
           <w:szCs w:val="24"/>
           <w:lang w:eastAsia="pt-BR"/>
         </w:rPr>
-        <w:t xml:space="preserve">$ </w:t>
+        <w:t>$ newman run e2e/multitenancy001.postman_collection.v12.9-categories-subcategories-negative.json   -e e2e/multitenancy001.local.postman_environment.v12.8.json   --bail</w:t>
       </w:r>
-      <w:proofErr w:type="spellStart"/>
-      <w:r>
-        <w:rPr>
-          <w:rFonts w:ascii="Segoe UI Emoji" w:eastAsia="Times New Roman" w:hAnsi="Segoe UI Emoji" w:cs="Segoe UI Emoji"/>
-          <w:sz w:val="24"/>
-          <w:szCs w:val="24"/>
-          <w:lang w:eastAsia="pt-BR"/>
-        </w:rPr>
-        <w:t>newman</w:t>
-      </w:r>
-      <w:proofErr w:type="spellEnd"/>
-      <w:r>
-        <w:rPr>
-          <w:rFonts w:ascii="Segoe UI Emoji" w:eastAsia="Times New Roman" w:hAnsi="Segoe UI Emoji" w:cs="Segoe UI Emoji"/>
-          <w:sz w:val="24"/>
-          <w:szCs w:val="24"/>
-          <w:lang w:eastAsia="pt-BR"/>
-        </w:rPr>
-        <w:t xml:space="preserve"> </w:t>
-      </w:r>
-      <w:proofErr w:type="spellStart"/>
-      <w:r>
-        <w:rPr>
-          <w:rFonts w:ascii="Segoe UI Emoji" w:eastAsia="Times New Roman" w:hAnsi="Segoe UI Emoji" w:cs="Segoe UI Emoji"/>
-          <w:sz w:val="24"/>
-          <w:szCs w:val="24"/>
-          <w:lang w:eastAsia="pt-BR"/>
-        </w:rPr>
-        <w:t>run</w:t>
-      </w:r>
-      <w:proofErr w:type="spellEnd"/>
-      <w:r>
-        <w:rPr>
-          <w:rFonts w:ascii="Segoe UI Emoji" w:eastAsia="Times New Roman" w:hAnsi="Segoe UI Emoji" w:cs="Segoe UI Emoji"/>
-          <w:sz w:val="24"/>
-          <w:szCs w:val="24"/>
-          <w:lang w:eastAsia="pt-BR"/>
-        </w:rPr>
-        <w:t xml:space="preserve"> e2e/multitenancy001.postman_collection.v12.9-categories-subcategories-negative.json   -e e2e/multitenancy001.local.postman_environment.v12.8.json   --</w:t>
-      </w:r>
-      <w:proofErr w:type="spellStart"/>
-      <w:r>
-        <w:rPr>
-          <w:rFonts w:ascii="Segoe UI Emoji" w:eastAsia="Times New Roman" w:hAnsi="Segoe UI Emoji" w:cs="Segoe UI Emoji"/>
-          <w:sz w:val="24"/>
-          <w:szCs w:val="24"/>
-          <w:lang w:eastAsia="pt-BR"/>
-        </w:rPr>
-        <w:t>bail</w:t>
-      </w:r>
-      <w:proofErr w:type="spellEnd"/>
       <w:r>
         <w:rPr>
           <w:rFonts w:ascii="Segoe UI Emoji" w:eastAsia="Times New Roman" w:hAnsi="Segoe UI Emoji" w:cs="Segoe UI Emoji"/>
@@ -233,9 +120,18 @@
           <w:lang w:eastAsia="pt-BR"/>
         </w:rPr>
         <w:br/>
-        <w:t xml:space="preserve">roda o batch que dropa o banco, sobe o app e roda o </w:t>
+        <w:t>roda o batch que dropa o banco, sobe o app e roda o newman</w:t>
       </w:r>
-      <w:proofErr w:type="spellStart"/>
+    </w:p>
+    <w:p>
+      <w:pPr>
+        <w:rPr>
+          <w:rFonts w:ascii="Segoe UI Emoji" w:eastAsia="Times New Roman" w:hAnsi="Segoe UI Emoji" w:cs="Segoe UI Emoji"/>
+          <w:sz w:val="24"/>
+          <w:szCs w:val="24"/>
+          <w:lang w:eastAsia="pt-BR"/>
+        </w:rPr>
+      </w:pPr>
       <w:r>
         <w:rPr>
           <w:rFonts w:ascii="Segoe UI Emoji" w:eastAsia="Times New Roman" w:hAnsi="Segoe UI Emoji" w:cs="Segoe UI Emoji"/>
@@ -243,78 +139,7 @@
           <w:szCs w:val="24"/>
           <w:lang w:eastAsia="pt-BR"/>
         </w:rPr>
-        <w:t>newman</w:t>
-      </w:r>
-      <w:proofErr w:type="spellEnd"/>
-    </w:p>
-    <w:p>
-      <w:pPr>
-        <w:rPr>
-          <w:rFonts w:ascii="Segoe UI Emoji" w:eastAsia="Times New Roman" w:hAnsi="Segoe UI Emoji" w:cs="Segoe UI Emoji"/>
-          <w:sz w:val="24"/>
-          <w:szCs w:val="24"/>
-          <w:lang w:eastAsia="pt-BR"/>
-        </w:rPr>
-      </w:pPr>
-      <w:proofErr w:type="spellStart"/>
-      <w:r>
-        <w:rPr>
-          <w:rFonts w:ascii="Segoe UI Emoji" w:eastAsia="Times New Roman" w:hAnsi="Segoe UI Emoji" w:cs="Segoe UI Emoji"/>
-          <w:sz w:val="24"/>
-          <w:szCs w:val="24"/>
-          <w:lang w:eastAsia="pt-BR"/>
-        </w:rPr>
-        <w:t>Usuario@SANDESK-MICRO</w:t>
-      </w:r>
-      <w:proofErr w:type="spellEnd"/>
-      <w:r>
-        <w:rPr>
-          <w:rFonts w:ascii="Segoe UI Emoji" w:eastAsia="Times New Roman" w:hAnsi="Segoe UI Emoji" w:cs="Segoe UI Emoji"/>
-          <w:sz w:val="24"/>
-          <w:szCs w:val="24"/>
-          <w:lang w:eastAsia="pt-BR"/>
-        </w:rPr>
-        <w:t xml:space="preserve"> MINGW64 ~/eclipse-</w:t>
-      </w:r>
-      <w:proofErr w:type="spellStart"/>
-      <w:r>
-        <w:rPr>
-          <w:rFonts w:ascii="Segoe UI Emoji" w:eastAsia="Times New Roman" w:hAnsi="Segoe UI Emoji" w:cs="Segoe UI Emoji"/>
-          <w:sz w:val="24"/>
-          <w:szCs w:val="24"/>
-          <w:lang w:eastAsia="pt-BR"/>
-        </w:rPr>
-        <w:t>workspace</w:t>
-      </w:r>
-      <w:proofErr w:type="spellEnd"/>
-      <w:r>
-        <w:rPr>
-          <w:rFonts w:ascii="Segoe UI Emoji" w:eastAsia="Times New Roman" w:hAnsi="Segoe UI Emoji" w:cs="Segoe UI Emoji"/>
-          <w:sz w:val="24"/>
-          <w:szCs w:val="24"/>
-          <w:lang w:eastAsia="pt-BR"/>
-        </w:rPr>
-        <w:t>/multitenancy001 (</w:t>
-      </w:r>
-      <w:proofErr w:type="spellStart"/>
-      <w:r>
-        <w:rPr>
-          <w:rFonts w:ascii="Segoe UI Emoji" w:eastAsia="Times New Roman" w:hAnsi="Segoe UI Emoji" w:cs="Segoe UI Emoji"/>
-          <w:sz w:val="24"/>
-          <w:szCs w:val="24"/>
-          <w:lang w:eastAsia="pt-BR"/>
-        </w:rPr>
-        <w:t>main</w:t>
-      </w:r>
-      <w:proofErr w:type="spellEnd"/>
-      <w:r>
-        <w:rPr>
-          <w:rFonts w:ascii="Segoe UI Emoji" w:eastAsia="Times New Roman" w:hAnsi="Segoe UI Emoji" w:cs="Segoe UI Emoji"/>
-          <w:sz w:val="24"/>
-          <w:szCs w:val="24"/>
-          <w:lang w:eastAsia="pt-BR"/>
-        </w:rPr>
-        <w:t>)</w:t>
+        <w:t>Usuario@SANDESK-MICRO MINGW64 ~/eclipse-workspace/multitenancy001 (main)</w:t>
       </w:r>
     </w:p>
     <w:p>
@@ -362,7 +187,6 @@
         </w:rPr>
         <w:br/>
       </w:r>
-      <w:proofErr w:type="spellStart"/>
       <w:r>
         <w:rPr>
           <w:rFonts w:ascii="Segoe UI Emoji" w:eastAsia="Times New Roman" w:hAnsi="Segoe UI Emoji" w:cs="Segoe UI Emoji"/>
@@ -370,57 +194,7 @@
           <w:szCs w:val="24"/>
           <w:lang w:eastAsia="pt-BR"/>
         </w:rPr>
-        <w:t>Usuario@SANDESK-MICRO</w:t>
-      </w:r>
-      <w:proofErr w:type="spellEnd"/>
-      <w:r>
-        <w:rPr>
-          <w:rFonts w:ascii="Segoe UI Emoji" w:eastAsia="Times New Roman" w:hAnsi="Segoe UI Emoji" w:cs="Segoe UI Emoji"/>
-          <w:sz w:val="24"/>
-          <w:szCs w:val="24"/>
-          <w:lang w:eastAsia="pt-BR"/>
-        </w:rPr>
-        <w:t xml:space="preserve"> MINGW64 ~/eclipse-</w:t>
-      </w:r>
-      <w:proofErr w:type="spellStart"/>
-      <w:r>
-        <w:rPr>
-          <w:rFonts w:ascii="Segoe UI Emoji" w:eastAsia="Times New Roman" w:hAnsi="Segoe UI Emoji" w:cs="Segoe UI Emoji"/>
-          <w:sz w:val="24"/>
-          <w:szCs w:val="24"/>
-          <w:lang w:eastAsia="pt-BR"/>
-        </w:rPr>
-        <w:t>workspace</w:t>
-      </w:r>
-      <w:proofErr w:type="spellEnd"/>
-      <w:r>
-        <w:rPr>
-          <w:rFonts w:ascii="Segoe UI Emoji" w:eastAsia="Times New Roman" w:hAnsi="Segoe UI Emoji" w:cs="Segoe UI Emoji"/>
-          <w:sz w:val="24"/>
-          <w:szCs w:val="24"/>
-          <w:lang w:eastAsia="pt-BR"/>
-        </w:rPr>
-        <w:t>/multitenancy001 (</w:t>
-      </w:r>
-      <w:proofErr w:type="spellStart"/>
-      <w:r>
-        <w:rPr>
-          <w:rFonts w:ascii="Segoe UI Emoji" w:eastAsia="Times New Roman" w:hAnsi="Segoe UI Emoji" w:cs="Segoe UI Emoji"/>
-          <w:sz w:val="24"/>
-          <w:szCs w:val="24"/>
-          <w:lang w:eastAsia="pt-BR"/>
-        </w:rPr>
-        <w:t>main</w:t>
-      </w:r>
-      <w:proofErr w:type="spellEnd"/>
-      <w:r>
-        <w:rPr>
-          <w:rFonts w:ascii="Segoe UI Emoji" w:eastAsia="Times New Roman" w:hAnsi="Segoe UI Emoji" w:cs="Segoe UI Emoji"/>
-          <w:sz w:val="24"/>
-          <w:szCs w:val="24"/>
-          <w:lang w:eastAsia="pt-BR"/>
-        </w:rPr>
-        <w:t>)</w:t>
+        <w:t>Usuario@SANDESK-MICRO MINGW64 ~/eclipse-workspace/multitenancy001 (main)</w:t>
       </w:r>
     </w:p>
     <w:p>
@@ -469,7 +243,6 @@
         </w:rPr>
         <w:br/>
       </w:r>
-      <w:proofErr w:type="spellStart"/>
       <w:r>
         <w:rPr>
           <w:rFonts w:ascii="Segoe UI Emoji" w:eastAsia="Times New Roman" w:hAnsi="Segoe UI Emoji" w:cs="Segoe UI Emoji"/>
@@ -477,57 +250,7 @@
           <w:szCs w:val="24"/>
           <w:lang w:eastAsia="pt-BR"/>
         </w:rPr>
-        <w:t>Usuario@SANDESK-MICRO</w:t>
-      </w:r>
-      <w:proofErr w:type="spellEnd"/>
-      <w:r>
-        <w:rPr>
-          <w:rFonts w:ascii="Segoe UI Emoji" w:eastAsia="Times New Roman" w:hAnsi="Segoe UI Emoji" w:cs="Segoe UI Emoji"/>
-          <w:sz w:val="24"/>
-          <w:szCs w:val="24"/>
-          <w:lang w:eastAsia="pt-BR"/>
-        </w:rPr>
-        <w:t xml:space="preserve"> MINGW64 ~/eclipse-</w:t>
-      </w:r>
-      <w:proofErr w:type="spellStart"/>
-      <w:r>
-        <w:rPr>
-          <w:rFonts w:ascii="Segoe UI Emoji" w:eastAsia="Times New Roman" w:hAnsi="Segoe UI Emoji" w:cs="Segoe UI Emoji"/>
-          <w:sz w:val="24"/>
-          <w:szCs w:val="24"/>
-          <w:lang w:eastAsia="pt-BR"/>
-        </w:rPr>
-        <w:t>workspace</w:t>
-      </w:r>
-      <w:proofErr w:type="spellEnd"/>
-      <w:r>
-        <w:rPr>
-          <w:rFonts w:ascii="Segoe UI Emoji" w:eastAsia="Times New Roman" w:hAnsi="Segoe UI Emoji" w:cs="Segoe UI Emoji"/>
-          <w:sz w:val="24"/>
-          <w:szCs w:val="24"/>
-          <w:lang w:eastAsia="pt-BR"/>
-        </w:rPr>
-        <w:t>/multitenancy001 (</w:t>
-      </w:r>
-      <w:proofErr w:type="spellStart"/>
-      <w:r>
-        <w:rPr>
-          <w:rFonts w:ascii="Segoe UI Emoji" w:eastAsia="Times New Roman" w:hAnsi="Segoe UI Emoji" w:cs="Segoe UI Emoji"/>
-          <w:sz w:val="24"/>
-          <w:szCs w:val="24"/>
-          <w:lang w:eastAsia="pt-BR"/>
-        </w:rPr>
-        <w:t>main</w:t>
-      </w:r>
-      <w:proofErr w:type="spellEnd"/>
-      <w:r>
-        <w:rPr>
-          <w:rFonts w:ascii="Segoe UI Emoji" w:eastAsia="Times New Roman" w:hAnsi="Segoe UI Emoji" w:cs="Segoe UI Emoji"/>
-          <w:sz w:val="24"/>
-          <w:szCs w:val="24"/>
-          <w:lang w:eastAsia="pt-BR"/>
-        </w:rPr>
-        <w:t>)</w:t>
+        <w:t>Usuario@SANDESK-MICRO MINGW64 ~/eclipse-workspace/multitenancy001 (main)</w:t>
       </w:r>
     </w:p>
     <w:p>
@@ -567,6 +290,43 @@
           <w:lang w:eastAsia="pt-BR"/>
         </w:rPr>
       </w:pPr>
+    </w:p>
+    <w:p>
+      <w:pPr>
+        <w:rPr>
+          <w:rFonts w:ascii="Segoe UI Emoji" w:eastAsia="Times New Roman" w:hAnsi="Segoe UI Emoji" w:cs="Segoe UI Emoji"/>
+          <w:sz w:val="24"/>
+          <w:szCs w:val="24"/>
+          <w:lang w:eastAsia="pt-BR"/>
+        </w:rPr>
+      </w:pPr>
+      <w:r>
+        <w:rPr>
+          <w:rFonts w:ascii="Segoe UI Emoji" w:eastAsia="Times New Roman" w:hAnsi="Segoe UI Emoji" w:cs="Segoe UI Emoji"/>
+          <w:sz w:val="24"/>
+          <w:szCs w:val="24"/>
+          <w:lang w:eastAsia="pt-BR"/>
+        </w:rPr>
+        <w:t>Executa o comando de drop automatico</w:t>
+      </w:r>
+      <w:r>
+        <w:rPr>
+          <w:rFonts w:ascii="Segoe UI Emoji" w:eastAsia="Times New Roman" w:hAnsi="Segoe UI Emoji" w:cs="Segoe UI Emoji"/>
+          <w:sz w:val="24"/>
+          <w:szCs w:val="24"/>
+          <w:lang w:eastAsia="pt-BR"/>
+        </w:rPr>
+        <w:br/>
+      </w:r>
+      <w:r>
+        <w:rPr>
+          <w:rFonts w:ascii="Segoe UI Emoji" w:eastAsia="Times New Roman" w:hAnsi="Segoe UI Emoji" w:cs="Segoe UI Emoji"/>
+          <w:sz w:val="24"/>
+          <w:szCs w:val="24"/>
+          <w:lang w:eastAsia="pt-BR"/>
+        </w:rPr>
+        <w:t>./e2e/drop-and-create-db-auto.sh</w:t>
+      </w:r>
     </w:p>
     <w:p>
       <w:pPr>
@@ -616,603 +376,70 @@
         </w:rPr>
         <w:br/>
       </w:r>
-      <w:proofErr w:type="gramStart"/>
       <w:r>
-        <w:t>./</w:t>
+        <w:t>./mvnw -DskipTests clean test</w:t>
       </w:r>
-      <w:proofErr w:type="spellStart"/>
-      <w:proofErr w:type="gramEnd"/>
-      <w:r>
-        <w:t>mvnw</w:t>
-      </w:r>
-      <w:proofErr w:type="spellEnd"/>
-      <w:r>
-        <w:t xml:space="preserve"> -</w:t>
-      </w:r>
-      <w:proofErr w:type="spellStart"/>
-      <w:r>
-        <w:t>DskipTests</w:t>
-      </w:r>
-      <w:proofErr w:type="spellEnd"/>
-      <w:r>
-        <w:t xml:space="preserve"> clean </w:t>
-      </w:r>
-      <w:proofErr w:type="spellStart"/>
-      <w:r>
-        <w:t>test</w:t>
-      </w:r>
-      <w:proofErr w:type="spellEnd"/>
     </w:p>
     <w:p/>
     <w:p>
       <w:r>
-        <w:t xml:space="preserve">//verifica se ao injetar segue o padrão:  </w:t>
-      </w:r>
-      <w:proofErr w:type="spellStart"/>
-      <w:r>
-        <w:t>FuncaoInjetada</w:t>
-      </w:r>
-      <w:proofErr w:type="spellEnd"/>
-      <w:r>
-        <w:t xml:space="preserve"> </w:t>
-      </w:r>
-      <w:proofErr w:type="spellStart"/>
-      <w:r>
-        <w:t>funcaoInjetada</w:t>
-      </w:r>
-      <w:proofErr w:type="spellEnd"/>
-      <w:r>
-        <w:t xml:space="preserve"> </w:t>
-      </w:r>
-    </w:p>
-    <w:p>
-      <w:proofErr w:type="spellStart"/>
-      <w:r>
-        <w:t>grep</w:t>
-      </w:r>
-      <w:proofErr w:type="spellEnd"/>
-      <w:r>
-        <w:t xml:space="preserve"> -</w:t>
-      </w:r>
-      <w:proofErr w:type="spellStart"/>
-      <w:r>
-        <w:t>RInE</w:t>
-      </w:r>
-      <w:proofErr w:type="spellEnd"/>
-      <w:r>
-        <w:t xml:space="preserve"> "private[[:space:</w:t>
-      </w:r>
-      <w:proofErr w:type="gramStart"/>
-      <w:r>
-        <w:t>]]+</w:t>
-      </w:r>
-      <w:proofErr w:type="gramEnd"/>
-      <w:r>
-        <w:t>final[[:space:</w:t>
-      </w:r>
-      <w:proofErr w:type="gramStart"/>
-      <w:r>
-        <w:t>]]+</w:t>
-      </w:r>
-      <w:proofErr w:type="gramEnd"/>
-      <w:r>
-        <w:t>[A-</w:t>
-      </w:r>
-      <w:proofErr w:type="gramStart"/>
-      <w:r>
-        <w:t>Z][</w:t>
-      </w:r>
-      <w:proofErr w:type="gramEnd"/>
-      <w:r>
-        <w:t>A-Za-z0-9</w:t>
-      </w:r>
-      <w:proofErr w:type="gramStart"/>
-      <w:r>
-        <w:t>_]*</w:t>
-      </w:r>
-      <w:proofErr w:type="gramEnd"/>
-      <w:r>
-        <w:t>[[:space:</w:t>
-      </w:r>
-      <w:proofErr w:type="gramStart"/>
-      <w:r>
-        <w:t>]]+</w:t>
-      </w:r>
-      <w:proofErr w:type="gramEnd"/>
-      <w:r>
-        <w:t>[a-</w:t>
-      </w:r>
-      <w:proofErr w:type="gramStart"/>
-      <w:r>
-        <w:t>z][</w:t>
-      </w:r>
-      <w:proofErr w:type="gramEnd"/>
-      <w:r>
-        <w:t>A-Za-z0-9</w:t>
-      </w:r>
-      <w:proofErr w:type="gramStart"/>
-      <w:r>
-        <w:t>_]*</w:t>
-      </w:r>
-      <w:proofErr w:type="gramEnd"/>
-      <w:r>
-        <w:t>[[:space:</w:t>
-      </w:r>
-      <w:proofErr w:type="gramStart"/>
-      <w:r>
-        <w:t>]]*</w:t>
-      </w:r>
-      <w:proofErr w:type="gramEnd"/>
-      <w:r>
-        <w:t xml:space="preserve">;" </w:t>
-      </w:r>
-      <w:proofErr w:type="spellStart"/>
-      <w:r>
-        <w:t>src</w:t>
-      </w:r>
-      <w:proofErr w:type="spellEnd"/>
-      <w:r>
-        <w:t>/</w:t>
-      </w:r>
-      <w:proofErr w:type="spellStart"/>
-      <w:r>
-        <w:t>main</w:t>
-      </w:r>
-      <w:proofErr w:type="spellEnd"/>
-      <w:r>
-        <w:t>/</w:t>
-      </w:r>
-      <w:proofErr w:type="spellStart"/>
-      <w:r>
-        <w:t>java</w:t>
-      </w:r>
-      <w:proofErr w:type="spellEnd"/>
-      <w:r>
-        <w:t xml:space="preserve"> \</w:t>
+        <w:t xml:space="preserve">//verifica se ao injetar segue o padrão:  FuncaoInjetada funcaoInjetada </w:t>
       </w:r>
     </w:p>
     <w:p>
       <w:r>
-        <w:t xml:space="preserve">  | </w:t>
-      </w:r>
-      <w:proofErr w:type="spellStart"/>
-      <w:r>
-        <w:t>grep</w:t>
-      </w:r>
-      <w:proofErr w:type="spellEnd"/>
-      <w:r>
-        <w:t xml:space="preserve"> -</w:t>
-      </w:r>
-      <w:proofErr w:type="spellStart"/>
-      <w:r>
-        <w:t>vE</w:t>
-      </w:r>
-      <w:proofErr w:type="spellEnd"/>
-      <w:r>
-        <w:t xml:space="preserve"> "/domain/|/dto/|/api/dto/|/shared/domain/|/shared/api/error/|/enum/|/model/|/kernel/|/persistence/publicschema/|/persistence/tenantschema/" \</w:t>
+        <w:t>grep -RInE "private[[:space:]]+final[[:space:]]+[A-Z][A-Za-z0-9_]*[[:space:]]+[a-z][A-Za-z0-9_]*[[:space:]]*;" src/main/java \</w:t>
       </w:r>
     </w:p>
     <w:p>
       <w:r>
-        <w:t xml:space="preserve">  | </w:t>
-      </w:r>
-      <w:proofErr w:type="spellStart"/>
-      <w:r>
-        <w:t>grep</w:t>
-      </w:r>
-      <w:proofErr w:type="spellEnd"/>
-      <w:r>
-        <w:t xml:space="preserve"> -</w:t>
-      </w:r>
-      <w:proofErr w:type="spellStart"/>
-      <w:r>
-        <w:t>vE</w:t>
-      </w:r>
-      <w:proofErr w:type="spellEnd"/>
-      <w:r>
-        <w:t xml:space="preserve"> "[[:space:</w:t>
-      </w:r>
-      <w:proofErr w:type="gramStart"/>
-      <w:r>
-        <w:t>]](</w:t>
-      </w:r>
-      <w:proofErr w:type="gramEnd"/>
-      <w:r>
-        <w:t>mapping|repo|uow|store|audit|hasher|jwtIntegration|refreshSessions|refreshIntrospection|userDetailsService|</w:t>
-      </w:r>
-      <w:proofErr w:type="gramStart"/>
-      <w:r>
-        <w:t>authMechanics)[</w:t>
-      </w:r>
-      <w:proofErr w:type="gramEnd"/>
-      <w:r>
-        <w:t>[:space:</w:t>
-      </w:r>
-      <w:proofErr w:type="gramStart"/>
-      <w:r>
-        <w:t>]]*</w:t>
-      </w:r>
-      <w:proofErr w:type="gramEnd"/>
-      <w:r>
-        <w:t>;" \</w:t>
+        <w:t xml:space="preserve">  | grep -vE "/domain/|/dto/|/api/dto/|/shared/domain/|/shared/api/error/|/enum/|/model/|/kernel/|/persistence/publicschema/|/persistence/tenantschema/" \</w:t>
       </w:r>
     </w:p>
     <w:p>
       <w:r>
-        <w:t xml:space="preserve">  | </w:t>
-      </w:r>
-      <w:proofErr w:type="spellStart"/>
-      <w:r>
-        <w:t>while</w:t>
-      </w:r>
-      <w:proofErr w:type="spellEnd"/>
-      <w:r>
-        <w:t xml:space="preserve"> IFS= </w:t>
-      </w:r>
-      <w:proofErr w:type="spellStart"/>
-      <w:r>
-        <w:t>read</w:t>
-      </w:r>
-      <w:proofErr w:type="spellEnd"/>
-      <w:r>
-        <w:t xml:space="preserve"> -r </w:t>
-      </w:r>
-      <w:proofErr w:type="spellStart"/>
-      <w:r>
-        <w:t>line</w:t>
-      </w:r>
-      <w:proofErr w:type="spellEnd"/>
-      <w:r>
-        <w:t>; do</w:t>
+        <w:t xml:space="preserve">  | grep -vE "[[:space:]](mapping|repo|uow|store|audit|hasher|jwtIntegration|refreshSessions|refreshIntrospection|userDetailsService|authMechanics)[[:space:]]*;" \</w:t>
       </w:r>
     </w:p>
     <w:p>
       <w:r>
-        <w:t xml:space="preserve">      </w:t>
-      </w:r>
-      <w:proofErr w:type="spellStart"/>
-      <w:r>
-        <w:t>type</w:t>
-      </w:r>
-      <w:proofErr w:type="spellEnd"/>
-      <w:r>
-        <w:t>=$(</w:t>
-      </w:r>
-      <w:proofErr w:type="spellStart"/>
-      <w:r>
-        <w:t>echo</w:t>
-      </w:r>
-      <w:proofErr w:type="spellEnd"/>
-      <w:r>
-        <w:t xml:space="preserve"> "$</w:t>
-      </w:r>
-      <w:proofErr w:type="spellStart"/>
-      <w:r>
-        <w:t>line</w:t>
-      </w:r>
-      <w:proofErr w:type="spellEnd"/>
-      <w:r>
-        <w:t xml:space="preserve">" | </w:t>
-      </w:r>
-      <w:proofErr w:type="spellStart"/>
-      <w:r>
-        <w:t>sed</w:t>
-      </w:r>
-      <w:proofErr w:type="spellEnd"/>
-      <w:r>
-        <w:t xml:space="preserve"> -E 's</w:t>
-      </w:r>
-      <w:proofErr w:type="gramStart"/>
-      <w:r>
-        <w:t>/.*</w:t>
-      </w:r>
-      <w:proofErr w:type="gramEnd"/>
-      <w:r>
-        <w:t>private[[:space:</w:t>
-      </w:r>
-      <w:proofErr w:type="gramStart"/>
-      <w:r>
-        <w:t>]]+</w:t>
-      </w:r>
-      <w:proofErr w:type="gramEnd"/>
-      <w:r>
-        <w:t>final[[:space:</w:t>
-      </w:r>
-      <w:proofErr w:type="gramStart"/>
-      <w:r>
-        <w:t>]]+(</w:t>
-      </w:r>
-      <w:proofErr w:type="gramEnd"/>
-      <w:r>
-        <w:t>[A-</w:t>
-      </w:r>
-      <w:proofErr w:type="gramStart"/>
-      <w:r>
-        <w:t>Z][</w:t>
-      </w:r>
-      <w:proofErr w:type="gramEnd"/>
-      <w:r>
-        <w:t>A-Za-z0-9</w:t>
-      </w:r>
-      <w:proofErr w:type="gramStart"/>
-      <w:r>
-        <w:t>_]*</w:t>
-      </w:r>
-      <w:proofErr w:type="gramEnd"/>
-      <w:r>
-        <w:t>)[[:space:</w:t>
-      </w:r>
-      <w:proofErr w:type="gramStart"/>
-      <w:r>
-        <w:t>]]+(</w:t>
-      </w:r>
-      <w:proofErr w:type="gramEnd"/>
-      <w:r>
-        <w:t>[a-</w:t>
-      </w:r>
-      <w:proofErr w:type="gramStart"/>
-      <w:r>
-        <w:t>z][</w:t>
-      </w:r>
-      <w:proofErr w:type="gramEnd"/>
-      <w:r>
-        <w:t>A-Za-z0-9</w:t>
-      </w:r>
-      <w:proofErr w:type="gramStart"/>
-      <w:r>
-        <w:t>_]*</w:t>
-      </w:r>
-      <w:proofErr w:type="gramEnd"/>
-      <w:r>
-        <w:t>)[[:space:</w:t>
-      </w:r>
-      <w:proofErr w:type="gramStart"/>
-      <w:r>
-        <w:t>]]*;.</w:t>
-      </w:r>
-      <w:proofErr w:type="gramEnd"/>
-      <w:r>
-        <w:t>*/\1/')</w:t>
+        <w:t xml:space="preserve">  | while IFS= read -r line; do</w:t>
       </w:r>
     </w:p>
     <w:p>
       <w:r>
-        <w:t xml:space="preserve">      var=$(</w:t>
-      </w:r>
-      <w:proofErr w:type="spellStart"/>
-      <w:r>
-        <w:t>echo</w:t>
-      </w:r>
-      <w:proofErr w:type="spellEnd"/>
-      <w:r>
-        <w:t xml:space="preserve"> "$</w:t>
-      </w:r>
-      <w:proofErr w:type="spellStart"/>
-      <w:r>
-        <w:t>line</w:t>
-      </w:r>
-      <w:proofErr w:type="spellEnd"/>
-      <w:proofErr w:type="gramStart"/>
-      <w:r>
-        <w:t>"  |</w:t>
-      </w:r>
-      <w:proofErr w:type="gramEnd"/>
-      <w:r>
-        <w:t xml:space="preserve"> </w:t>
-      </w:r>
-      <w:proofErr w:type="spellStart"/>
-      <w:r>
-        <w:t>sed</w:t>
-      </w:r>
-      <w:proofErr w:type="spellEnd"/>
-      <w:r>
-        <w:t xml:space="preserve"> -E 's</w:t>
-      </w:r>
-      <w:proofErr w:type="gramStart"/>
-      <w:r>
-        <w:t>/.*</w:t>
-      </w:r>
-      <w:proofErr w:type="gramEnd"/>
-      <w:r>
-        <w:t>private[[:space:</w:t>
-      </w:r>
-      <w:proofErr w:type="gramStart"/>
-      <w:r>
-        <w:t>]]+</w:t>
-      </w:r>
-      <w:proofErr w:type="gramEnd"/>
-      <w:r>
-        <w:t>final[[:space:</w:t>
-      </w:r>
-      <w:proofErr w:type="gramStart"/>
-      <w:r>
-        <w:t>]]+(</w:t>
-      </w:r>
-      <w:proofErr w:type="gramEnd"/>
-      <w:r>
-        <w:t>[A-</w:t>
-      </w:r>
-      <w:proofErr w:type="gramStart"/>
-      <w:r>
-        <w:t>Z][</w:t>
-      </w:r>
-      <w:proofErr w:type="gramEnd"/>
-      <w:r>
-        <w:t>A-Za-z0-9</w:t>
-      </w:r>
-      <w:proofErr w:type="gramStart"/>
-      <w:r>
-        <w:t>_]*</w:t>
-      </w:r>
-      <w:proofErr w:type="gramEnd"/>
-      <w:r>
-        <w:t>)[[:space:</w:t>
-      </w:r>
-      <w:proofErr w:type="gramStart"/>
-      <w:r>
-        <w:t>]]+(</w:t>
-      </w:r>
-      <w:proofErr w:type="gramEnd"/>
-      <w:r>
-        <w:t>[a-</w:t>
-      </w:r>
-      <w:proofErr w:type="gramStart"/>
-      <w:r>
-        <w:t>z][</w:t>
-      </w:r>
-      <w:proofErr w:type="gramEnd"/>
-      <w:r>
-        <w:t>A-Za-z0-9</w:t>
-      </w:r>
-      <w:proofErr w:type="gramStart"/>
-      <w:r>
-        <w:t>_]*</w:t>
-      </w:r>
-      <w:proofErr w:type="gramEnd"/>
-      <w:r>
-        <w:t>)[[:space:</w:t>
-      </w:r>
-      <w:proofErr w:type="gramStart"/>
-      <w:r>
-        <w:t>]]*;.</w:t>
-      </w:r>
-      <w:proofErr w:type="gramEnd"/>
-      <w:r>
-        <w:t>*/\2/')</w:t>
+        <w:t xml:space="preserve">      type=$(echo "$line" | sed -E 's/.*private[[:space:]]+final[[:space:]]+([A-Z][A-Za-z0-9_]*)[[:space:]]+([a-z][A-Za-z0-9_]*)[[:space:]]*;.*/\1/')</w:t>
       </w:r>
     </w:p>
     <w:p>
       <w:r>
-        <w:t xml:space="preserve">      </w:t>
-      </w:r>
-      <w:proofErr w:type="spellStart"/>
-      <w:r>
-        <w:t>expected</w:t>
-      </w:r>
-      <w:proofErr w:type="spellEnd"/>
-      <w:r>
-        <w:t>="$(</w:t>
-      </w:r>
-      <w:proofErr w:type="spellStart"/>
-      <w:r>
-        <w:t>tr</w:t>
-      </w:r>
-      <w:proofErr w:type="spellEnd"/>
-      <w:r>
-        <w:t xml:space="preserve"> '[:</w:t>
-      </w:r>
-      <w:proofErr w:type="spellStart"/>
-      <w:r>
-        <w:t>upper</w:t>
-      </w:r>
-      <w:proofErr w:type="spellEnd"/>
-      <w:r>
-        <w:t>:]' '[:</w:t>
-      </w:r>
-      <w:proofErr w:type="spellStart"/>
-      <w:r>
-        <w:t>lower</w:t>
-      </w:r>
-      <w:proofErr w:type="spellEnd"/>
-      <w:r>
-        <w:t>:]' &lt;&lt;&lt; "${type:0:1}</w:t>
-      </w:r>
-      <w:proofErr w:type="gramStart"/>
-      <w:r>
-        <w:t>")$</w:t>
-      </w:r>
-      <w:proofErr w:type="gramEnd"/>
-      <w:r>
-        <w:t>{type:1}"</w:t>
+        <w:t xml:space="preserve">      var=$(echo "$line"  | sed -E 's/.*private[[:space:]]+final[[:space:]]+([A-Z][A-Za-z0-9_]*)[[:space:]]+([a-z][A-Za-z0-9_]*)[[:space:]]*;.*/\2/')</w:t>
       </w:r>
     </w:p>
     <w:p>
       <w:r>
-        <w:t xml:space="preserve">      </w:t>
-      </w:r>
-      <w:proofErr w:type="spellStart"/>
-      <w:r>
-        <w:t>if</w:t>
-      </w:r>
-      <w:proofErr w:type="spellEnd"/>
-      <w:r>
-        <w:t xml:space="preserve"> </w:t>
-      </w:r>
-      <w:proofErr w:type="gramStart"/>
-      <w:r>
-        <w:t>[ "</w:t>
-      </w:r>
-      <w:proofErr w:type="gramEnd"/>
-      <w:r>
-        <w:t>$var</w:t>
-      </w:r>
-      <w:proofErr w:type="gramStart"/>
-      <w:r>
-        <w:t>" !</w:t>
-      </w:r>
-      <w:proofErr w:type="gramEnd"/>
-      <w:r>
-        <w:t>= "$</w:t>
-      </w:r>
-      <w:proofErr w:type="spellStart"/>
-      <w:r>
-        <w:t>expected</w:t>
-      </w:r>
-      <w:proofErr w:type="spellEnd"/>
-      <w:proofErr w:type="gramStart"/>
-      <w:r>
-        <w:t>" ]</w:t>
-      </w:r>
-      <w:proofErr w:type="gramEnd"/>
-      <w:r>
-        <w:t xml:space="preserve">; </w:t>
-      </w:r>
-      <w:proofErr w:type="spellStart"/>
-      <w:r>
-        <w:t>then</w:t>
-      </w:r>
-      <w:proofErr w:type="spellEnd"/>
-    </w:p>
-    <w:p>
-      <w:r>
-        <w:t xml:space="preserve">        </w:t>
-      </w:r>
-      <w:proofErr w:type="spellStart"/>
-      <w:r>
-        <w:t>echo</w:t>
-      </w:r>
-      <w:proofErr w:type="spellEnd"/>
-      <w:r>
-        <w:t xml:space="preserve"> "$</w:t>
-      </w:r>
-      <w:proofErr w:type="spellStart"/>
-      <w:r>
-        <w:t>line</w:t>
-      </w:r>
-      <w:proofErr w:type="spellEnd"/>
-      <w:r>
-        <w:t>"</w:t>
+        <w:t xml:space="preserve">      expected="$(tr '[:upper:]' '[:lower:]' &lt;&lt;&lt; "${type:0:1}")${type:1}"</w:t>
       </w:r>
     </w:p>
     <w:p>
       <w:r>
-        <w:t xml:space="preserve">      </w:t>
+        <w:t xml:space="preserve">      if [ "$var" != "$expected" ]; then</w:t>
       </w:r>
-      <w:proofErr w:type="spellStart"/>
-      <w:r>
-        <w:t>fi</w:t>
-      </w:r>
-      <w:proofErr w:type="spellEnd"/>
     </w:p>
     <w:p>
       <w:r>
-        <w:t xml:space="preserve">    </w:t>
+        <w:t xml:space="preserve">        echo "$line"</w:t>
       </w:r>
-      <w:proofErr w:type="spellStart"/>
+    </w:p>
+    <w:p>
       <w:r>
-        <w:t>done</w:t>
+        <w:t xml:space="preserve">      fi</w:t>
       </w:r>
-      <w:proofErr w:type="spellEnd"/>
+    </w:p>
+    <w:p>
+      <w:r>
+        <w:t xml:space="preserve">    done</w:t>
+      </w:r>
     </w:p>
     <w:sectPr>
       <w:pgSz w:w="11906" w:h="16838"/>

</xml_diff>

<commit_message>
fix: corrige sincronização de login_identities para login multi-tenant (todos testes passando)
</commit_message>
<xml_diff>
--- a/batchs mais utilizados.docx
+++ b/batchs mais utilizados.docx
@@ -2,6 +2,243 @@
 <file path=word/document.xml><?xml version="1.0" encoding="utf-8"?>
 <w:document xmlns:wpc="http://schemas.microsoft.com/office/word/2010/wordprocessingCanvas" xmlns:cx="http://schemas.microsoft.com/office/drawing/2014/chartex" xmlns:cx1="http://schemas.microsoft.com/office/drawing/2015/9/8/chartex" xmlns:cx2="http://schemas.microsoft.com/office/drawing/2015/10/21/chartex" xmlns:cx3="http://schemas.microsoft.com/office/drawing/2016/5/9/chartex" xmlns:cx4="http://schemas.microsoft.com/office/drawing/2016/5/10/chartex" xmlns:cx5="http://schemas.microsoft.com/office/drawing/2016/5/11/chartex" xmlns:cx6="http://schemas.microsoft.com/office/drawing/2016/5/12/chartex" xmlns:cx7="http://schemas.microsoft.com/office/drawing/2016/5/13/chartex" xmlns:cx8="http://schemas.microsoft.com/office/drawing/2016/5/14/chartex" xmlns:mc="http://schemas.openxmlformats.org/markup-compatibility/2006" xmlns:aink="http://schemas.microsoft.com/office/drawing/2016/ink" xmlns:am3d="http://schemas.microsoft.com/office/drawing/2017/model3d" xmlns:o="urn:schemas-microsoft-com:office:office" xmlns:oel="http://schemas.microsoft.com/office/2019/extlst" xmlns:r="http://schemas.openxmlformats.org/officeDocument/2006/relationships" xmlns:m="http://schemas.openxmlformats.org/officeDocument/2006/math" xmlns:v="urn:schemas-microsoft-com:vml" xmlns:wp14="http://schemas.microsoft.com/office/word/2010/wordprocessingDrawing" xmlns:wp="http://schemas.openxmlformats.org/drawingml/2006/wordprocessingDrawing" xmlns:w10="urn:schemas-microsoft-com:office:word" xmlns:w="http://schemas.openxmlformats.org/wordprocessingml/2006/main" xmlns:w14="http://schemas.microsoft.com/office/word/2010/wordml" xmlns:w15="http://schemas.microsoft.com/office/word/2012/wordml" xmlns:w16cex="http://schemas.microsoft.com/office/word/2018/wordml/cex" xmlns:w16cid="http://schemas.microsoft.com/office/word/2016/wordml/cid" xmlns:w16="http://schemas.microsoft.com/office/word/2018/wordml" xmlns:w16du="http://schemas.microsoft.com/office/word/2023/wordml/word16du" xmlns:w16sdtdh="http://schemas.microsoft.com/office/word/2020/wordml/sdtdatahash" xmlns:w16sdtfl="http://schemas.microsoft.com/office/word/2024/wordml/sdtformatlock" xmlns:w16se="http://schemas.microsoft.com/office/word/2015/wordml/symex" xmlns:wpg="http://schemas.microsoft.com/office/word/2010/wordprocessingGroup" xmlns:wpi="http://schemas.microsoft.com/office/word/2010/wordprocessingInk" xmlns:wne="http://schemas.microsoft.com/office/word/2006/wordml" xmlns:wps="http://schemas.microsoft.com/office/word/2010/wordprocessingShape" mc:Ignorable="w14 w15 w16se w16cid w16 w16cex w16sdtdh w16sdtfl w16du wp14">
   <w:body>
+    <w:p>
+      <w:pPr>
+        <w:rPr>
+          <w:rFonts w:ascii="Segoe UI Emoji" w:eastAsia="Times New Roman" w:hAnsi="Segoe UI Emoji" w:cs="Segoe UI Emoji"/>
+          <w:sz w:val="24"/>
+          <w:szCs w:val="24"/>
+          <w:lang w:eastAsia="pt-BR"/>
+        </w:rPr>
+      </w:pPr>
+      <w:r>
+        <w:rPr>
+          <w:rFonts w:ascii="Segoe UI Emoji" w:eastAsia="Times New Roman" w:hAnsi="Segoe UI Emoji" w:cs="Segoe UI Emoji"/>
+          <w:sz w:val="24"/>
+          <w:szCs w:val="24"/>
+          <w:lang w:eastAsia="pt-BR"/>
+        </w:rPr>
+        <w:t># 1. Compilar</w:t>
+      </w:r>
+    </w:p>
+    <w:p>
+      <w:pPr>
+        <w:rPr>
+          <w:rFonts w:ascii="Segoe UI Emoji" w:eastAsia="Times New Roman" w:hAnsi="Segoe UI Emoji" w:cs="Segoe UI Emoji"/>
+          <w:sz w:val="24"/>
+          <w:szCs w:val="24"/>
+          <w:lang w:eastAsia="pt-BR"/>
+        </w:rPr>
+      </w:pPr>
+      <w:proofErr w:type="gramStart"/>
+      <w:r>
+        <w:rPr>
+          <w:rFonts w:ascii="Segoe UI Emoji" w:eastAsia="Times New Roman" w:hAnsi="Segoe UI Emoji" w:cs="Segoe UI Emoji"/>
+          <w:sz w:val="24"/>
+          <w:szCs w:val="24"/>
+          <w:lang w:eastAsia="pt-BR"/>
+        </w:rPr>
+        <w:t>./</w:t>
+      </w:r>
+      <w:proofErr w:type="spellStart"/>
+      <w:proofErr w:type="gramEnd"/>
+      <w:r>
+        <w:rPr>
+          <w:rFonts w:ascii="Segoe UI Emoji" w:eastAsia="Times New Roman" w:hAnsi="Segoe UI Emoji" w:cs="Segoe UI Emoji"/>
+          <w:sz w:val="24"/>
+          <w:szCs w:val="24"/>
+          <w:lang w:eastAsia="pt-BR"/>
+        </w:rPr>
+        <w:t>mvnw</w:t>
+      </w:r>
+      <w:proofErr w:type="spellEnd"/>
+      <w:r>
+        <w:rPr>
+          <w:rFonts w:ascii="Segoe UI Emoji" w:eastAsia="Times New Roman" w:hAnsi="Segoe UI Emoji" w:cs="Segoe UI Emoji"/>
+          <w:sz w:val="24"/>
+          <w:szCs w:val="24"/>
+          <w:lang w:eastAsia="pt-BR"/>
+        </w:rPr>
+        <w:t xml:space="preserve"> clean compile</w:t>
+      </w:r>
+    </w:p>
+    <w:p>
+      <w:pPr>
+        <w:rPr>
+          <w:rFonts w:ascii="Segoe UI Emoji" w:eastAsia="Times New Roman" w:hAnsi="Segoe UI Emoji" w:cs="Segoe UI Emoji"/>
+          <w:sz w:val="24"/>
+          <w:szCs w:val="24"/>
+          <w:lang w:eastAsia="pt-BR"/>
+        </w:rPr>
+      </w:pPr>
+    </w:p>
+    <w:p>
+      <w:pPr>
+        <w:rPr>
+          <w:rFonts w:ascii="Segoe UI Emoji" w:eastAsia="Times New Roman" w:hAnsi="Segoe UI Emoji" w:cs="Segoe UI Emoji"/>
+          <w:sz w:val="24"/>
+          <w:szCs w:val="24"/>
+          <w:lang w:eastAsia="pt-BR"/>
+        </w:rPr>
+      </w:pPr>
+      <w:r>
+        <w:rPr>
+          <w:rFonts w:ascii="Segoe UI Emoji" w:eastAsia="Times New Roman" w:hAnsi="Segoe UI Emoji" w:cs="Segoe UI Emoji"/>
+          <w:sz w:val="24"/>
+          <w:szCs w:val="24"/>
+          <w:lang w:eastAsia="pt-BR"/>
+        </w:rPr>
+        <w:t># 2. Rodar o teste</w:t>
+      </w:r>
+    </w:p>
+    <w:p>
+      <w:pPr>
+        <w:rPr>
+          <w:rFonts w:ascii="Segoe UI Emoji" w:eastAsia="Times New Roman" w:hAnsi="Segoe UI Emoji" w:cs="Segoe UI Emoji"/>
+          <w:sz w:val="24"/>
+          <w:szCs w:val="24"/>
+          <w:lang w:eastAsia="pt-BR"/>
+        </w:rPr>
+      </w:pPr>
+      <w:r>
+        <w:rPr>
+          <w:rFonts w:ascii="Segoe UI Emoji" w:eastAsia="Times New Roman" w:hAnsi="Segoe UI Emoji" w:cs="Segoe UI Emoji"/>
+          <w:sz w:val="24"/>
+          <w:szCs w:val="24"/>
+          <w:lang w:eastAsia="pt-BR"/>
+        </w:rPr>
+        <w:t>COLLECTION="e2e/multitenancy001.postman_collection.v10.9.3-full.ALL-ENDPOINTS.collection-level-contract.STRICT+tenant-</w:t>
+      </w:r>
+      <w:proofErr w:type="gramStart"/>
+      <w:r>
+        <w:rPr>
+          <w:rFonts w:ascii="Segoe UI Emoji" w:eastAsia="Times New Roman" w:hAnsi="Segoe UI Emoji" w:cs="Segoe UI Emoji"/>
+          <w:sz w:val="24"/>
+          <w:szCs w:val="24"/>
+          <w:lang w:eastAsia="pt-BR"/>
+        </w:rPr>
+        <w:t>ambiguity.diagnostics</w:t>
+      </w:r>
+      <w:proofErr w:type="gramEnd"/>
+      <w:r>
+        <w:rPr>
+          <w:rFonts w:ascii="Segoe UI Emoji" w:eastAsia="Times New Roman" w:hAnsi="Segoe UI Emoji" w:cs="Segoe UI Emoji"/>
+          <w:sz w:val="24"/>
+          <w:szCs w:val="24"/>
+          <w:lang w:eastAsia="pt-BR"/>
+        </w:rPr>
+        <w:t>.no5xx.hint-login-</w:t>
+      </w:r>
+      <w:proofErr w:type="gramStart"/>
+      <w:r>
+        <w:rPr>
+          <w:rFonts w:ascii="Segoe UI Emoji" w:eastAsia="Times New Roman" w:hAnsi="Segoe UI Emoji" w:cs="Segoe UI Emoji"/>
+          <w:sz w:val="24"/>
+          <w:szCs w:val="24"/>
+          <w:lang w:eastAsia="pt-BR"/>
+        </w:rPr>
+        <w:t>identities.json</w:t>
+      </w:r>
+      <w:proofErr w:type="gramEnd"/>
+      <w:r>
+        <w:rPr>
+          <w:rFonts w:ascii="Segoe UI Emoji" w:eastAsia="Times New Roman" w:hAnsi="Segoe UI Emoji" w:cs="Segoe UI Emoji"/>
+          <w:sz w:val="24"/>
+          <w:szCs w:val="24"/>
+          <w:lang w:eastAsia="pt-BR"/>
+        </w:rPr>
+        <w:t>" ENV_FILE="e2e/multitenancy001.local.postman_environment.v5.0.json" ./e2e/run-e2e-reset.sh</w:t>
+      </w:r>
+    </w:p>
+    <w:p>
+      <w:pPr>
+        <w:rPr>
+          <w:rFonts w:ascii="Segoe UI Emoji" w:eastAsia="Times New Roman" w:hAnsi="Segoe UI Emoji" w:cs="Segoe UI Emoji"/>
+          <w:sz w:val="24"/>
+          <w:szCs w:val="24"/>
+          <w:lang w:eastAsia="pt-BR"/>
+        </w:rPr>
+      </w:pPr>
+    </w:p>
+    <w:p>
+      <w:pPr>
+        <w:rPr>
+          <w:rFonts w:ascii="Segoe UI Emoji" w:eastAsia="Times New Roman" w:hAnsi="Segoe UI Emoji" w:cs="Segoe UI Emoji"/>
+          <w:sz w:val="24"/>
+          <w:szCs w:val="24"/>
+          <w:lang w:eastAsia="pt-BR"/>
+        </w:rPr>
+      </w:pPr>
+      <w:r>
+        <w:rPr>
+          <w:rFonts w:ascii="Segoe UI Emoji" w:eastAsia="Times New Roman" w:hAnsi="Segoe UI Emoji" w:cs="Segoe UI Emoji"/>
+          <w:sz w:val="24"/>
+          <w:szCs w:val="24"/>
+          <w:lang w:eastAsia="pt-BR"/>
+        </w:rPr>
+        <w:t># 3. Monitorar os logs</w:t>
+      </w:r>
+    </w:p>
+    <w:p>
+      <w:pPr>
+        <w:rPr>
+          <w:rFonts w:ascii="Segoe UI Emoji" w:eastAsia="Times New Roman" w:hAnsi="Segoe UI Emoji" w:cs="Segoe UI Emoji"/>
+          <w:sz w:val="24"/>
+          <w:szCs w:val="24"/>
+          <w:lang w:eastAsia="pt-BR"/>
+        </w:rPr>
+      </w:pPr>
+      <w:proofErr w:type="spellStart"/>
+      <w:r>
+        <w:rPr>
+          <w:rFonts w:ascii="Segoe UI Emoji" w:eastAsia="Times New Roman" w:hAnsi="Segoe UI Emoji" w:cs="Segoe UI Emoji"/>
+          <w:sz w:val="24"/>
+          <w:szCs w:val="24"/>
+          <w:lang w:eastAsia="pt-BR"/>
+        </w:rPr>
+        <w:t>tail</w:t>
+      </w:r>
+      <w:proofErr w:type="spellEnd"/>
+      <w:r>
+        <w:rPr>
+          <w:rFonts w:ascii="Segoe UI Emoji" w:eastAsia="Times New Roman" w:hAnsi="Segoe UI Emoji" w:cs="Segoe UI Emoji"/>
+          <w:sz w:val="24"/>
+          <w:szCs w:val="24"/>
+          <w:lang w:eastAsia="pt-BR"/>
+        </w:rPr>
+        <w:t xml:space="preserve"> -f .e2e-app.log | </w:t>
+      </w:r>
+      <w:proofErr w:type="spellStart"/>
+      <w:r>
+        <w:rPr>
+          <w:rFonts w:ascii="Segoe UI Emoji" w:eastAsia="Times New Roman" w:hAnsi="Segoe UI Emoji" w:cs="Segoe UI Emoji"/>
+          <w:sz w:val="24"/>
+          <w:szCs w:val="24"/>
+          <w:lang w:eastAsia="pt-BR"/>
+        </w:rPr>
+        <w:t>grep</w:t>
+      </w:r>
+      <w:proofErr w:type="spellEnd"/>
+      <w:r>
+        <w:rPr>
+          <w:rFonts w:ascii="Segoe UI Emoji" w:eastAsia="Times New Roman" w:hAnsi="Segoe UI Emoji" w:cs="Segoe UI Emoji"/>
+          <w:sz w:val="24"/>
+          <w:szCs w:val="24"/>
+          <w:lang w:eastAsia="pt-BR"/>
+        </w:rPr>
+        <w:t xml:space="preserve"> -E "(🔵|✅|❌|🚀|📦|📝|🔄|🗑️|🔍|⚠️|📋|⚡)"</w:t>
+      </w:r>
+    </w:p>
+    <w:p>
+      <w:pPr>
+        <w:rPr>
+          <w:rFonts w:ascii="Segoe UI Emoji" w:eastAsia="Times New Roman" w:hAnsi="Segoe UI Emoji" w:cs="Segoe UI Emoji"/>
+          <w:sz w:val="24"/>
+          <w:szCs w:val="24"/>
+          <w:lang w:eastAsia="pt-BR"/>
+        </w:rPr>
+      </w:pPr>
+    </w:p>
     <w:p>
       <w:pPr>
         <w:rPr>
@@ -5065,6 +5302,7 @@
   <w:style w:type="character" w:default="1" w:styleId="Fontepargpadro">
     <w:name w:val="Default Paragraph Font"/>
     <w:uiPriority w:val="1"/>
+    <w:semiHidden/>
     <w:unhideWhenUsed/>
   </w:style>
   <w:style w:type="table" w:default="1" w:styleId="Tabelanormal">

</xml_diff>

<commit_message>
to fix: UoW/TX aninhado no mesmo request (PUBLIC+TENANT) faz SecurityAudit pular por falta de synchronization e duplica LoginIdentityProvisioning (ensureTenantIdentityNow em paralelo)
</commit_message>
<xml_diff>
--- a/batchs mais utilizados.docx
+++ b/batchs mais utilizados.docx
@@ -206,7 +206,7 @@
           <w:szCs w:val="24"/>
           <w:lang w:eastAsia="pt-BR"/>
         </w:rPr>
-        <w:t xml:space="preserve"> -f .e2e-app.log | </w:t>
+        <w:t xml:space="preserve"> -F .e2e-app.log | </w:t>
       </w:r>
       <w:proofErr w:type="spellStart"/>
       <w:r>
@@ -226,18 +226,28 @@
           <w:szCs w:val="24"/>
           <w:lang w:eastAsia="pt-BR"/>
         </w:rPr>
+        <w:t xml:space="preserve"> -a --</w:t>
+      </w:r>
+      <w:proofErr w:type="spellStart"/>
+      <w:r>
+        <w:rPr>
+          <w:rFonts w:ascii="Segoe UI Emoji" w:eastAsia="Times New Roman" w:hAnsi="Segoe UI Emoji" w:cs="Segoe UI Emoji"/>
+          <w:sz w:val="24"/>
+          <w:szCs w:val="24"/>
+          <w:lang w:eastAsia="pt-BR"/>
+        </w:rPr>
+        <w:t>line-buffered</w:t>
+      </w:r>
+      <w:proofErr w:type="spellEnd"/>
+      <w:r>
+        <w:rPr>
+          <w:rFonts w:ascii="Segoe UI Emoji" w:eastAsia="Times New Roman" w:hAnsi="Segoe UI Emoji" w:cs="Segoe UI Emoji"/>
+          <w:sz w:val="24"/>
+          <w:szCs w:val="24"/>
+          <w:lang w:eastAsia="pt-BR"/>
+        </w:rPr>
         <w:t xml:space="preserve"> -E "(🔵|✅|❌|🚀|📦|📝|🔄|🗑️|🔍|⚠️|📋|⚡)"</w:t>
       </w:r>
-    </w:p>
-    <w:p>
-      <w:pPr>
-        <w:rPr>
-          <w:rFonts w:ascii="Segoe UI Emoji" w:eastAsia="Times New Roman" w:hAnsi="Segoe UI Emoji" w:cs="Segoe UI Emoji"/>
-          <w:sz w:val="24"/>
-          <w:szCs w:val="24"/>
-          <w:lang w:eastAsia="pt-BR"/>
-        </w:rPr>
-      </w:pPr>
     </w:p>
     <w:p>
       <w:pPr>
@@ -5331,6 +5341,7 @@
   <w:style w:type="character" w:default="1" w:styleId="Fontepargpadro">
     <w:name w:val="Default Paragraph Font"/>
     <w:uiPriority w:val="1"/>
+    <w:semiHidden/>
     <w:unhideWhenUsed/>
   </w:style>
   <w:style w:type="table" w:default="1" w:styleId="Tabelanormal">

</xml_diff>